<commit_message>
mise à date the docx
</commit_message>
<xml_diff>
--- a/static/TD/day-02/02-Experimental-Protocol-ENSGSI.docx
+++ b/static/TD/day-02/02-Experimental-Protocol-ENSGSI.docx
@@ -234,6 +234,93 @@
     <w:p>
       <w:pPr>
         <w:tabs>
+          <w:tab w:val="left" w:leader="dot" w:pos="6804"/>
+          <w:tab w:val="left" w:leader="dot" w:pos="10206"/>
+        </w:tabs>
+        <w:spacing w:after="0" w:line="360" w:lineRule="auto"/>
+        <w:ind w:left="2410" w:hanging="142"/>
+        <w:rPr>
+          <w:rFonts w:ascii="Roboto Condensed" w:hAnsi="Roboto Condensed"/>
+          <w:b/>
+          <w:sz w:val="20"/>
+          <w:szCs w:val="20"/>
+        </w:rPr>
+      </w:pPr>
+      <w:r>
+        <w:rPr>
+          <w:rFonts w:ascii="Roboto Condensed" w:hAnsi="Roboto Condensed"/>
+          <w:b/>
+          <w:color w:val="62257F"/>
+          <w:sz w:val="20"/>
+          <w:szCs w:val="20"/>
+        </w:rPr>
+        <w:t>[</w:t>
+      </w:r>
+      <w:r>
+        <w:rPr>
+          <w:rFonts w:ascii="Roboto Condensed" w:hAnsi="Roboto Condensed"/>
+          <w:b/>
+          <w:color w:val="62257F"/>
+          <w:sz w:val="20"/>
+          <w:szCs w:val="20"/>
+        </w:rPr>
+        <w:t>3</w:t>
+      </w:r>
+      <w:r>
+        <w:rPr>
+          <w:rFonts w:ascii="Roboto Condensed" w:hAnsi="Roboto Condensed"/>
+          <w:b/>
+          <w:color w:val="62257F"/>
+          <w:sz w:val="20"/>
+          <w:szCs w:val="20"/>
+        </w:rPr>
+        <w:t xml:space="preserve">] Prénom </w:t>
+      </w:r>
+      <w:proofErr w:type="gramStart"/>
+      <w:r>
+        <w:rPr>
+          <w:rFonts w:ascii="Roboto Condensed" w:hAnsi="Roboto Condensed"/>
+          <w:b/>
+          <w:color w:val="62257F"/>
+          <w:sz w:val="20"/>
+          <w:szCs w:val="20"/>
+        </w:rPr>
+        <w:t>NOM</w:t>
+      </w:r>
+      <w:r>
+        <w:rPr>
+          <w:rFonts w:ascii="Roboto Condensed" w:hAnsi="Roboto Condensed" w:cs="Arial"/>
+          <w:b/>
+          <w:color w:val="62257F"/>
+          <w:sz w:val="20"/>
+          <w:szCs w:val="20"/>
+        </w:rPr>
+        <w:t>  </w:t>
+      </w:r>
+      <w:r>
+        <w:rPr>
+          <w:rFonts w:ascii="Roboto Condensed" w:hAnsi="Roboto Condensed"/>
+          <w:b/>
+          <w:color w:val="62257F"/>
+          <w:sz w:val="20"/>
+          <w:szCs w:val="20"/>
+        </w:rPr>
+        <w:t>:</w:t>
+      </w:r>
+      <w:proofErr w:type="gramEnd"/>
+      <w:r>
+        <w:rPr>
+          <w:rFonts w:ascii="Roboto Condensed" w:hAnsi="Roboto Condensed"/>
+          <w:b/>
+          <w:sz w:val="20"/>
+          <w:szCs w:val="20"/>
+        </w:rPr>
+        <w:tab/>
+      </w:r>
+    </w:p>
+    <w:p>
+      <w:pPr>
+        <w:tabs>
           <w:tab w:val="left" w:pos="1810"/>
           <w:tab w:val="left" w:pos="1910"/>
           <w:tab w:val="left" w:pos="2060"/>
@@ -256,7 +343,17 @@
           <w:sz w:val="20"/>
           <w:szCs w:val="20"/>
         </w:rPr>
-        <w:t>Date de l’épreuve</w:t>
+        <w:t>Date d</w:t>
+      </w:r>
+      <w:r>
+        <w:rPr>
+          <w:rFonts w:ascii="Roboto Condensed" w:hAnsi="Roboto Condensed"/>
+          <w:b/>
+          <w:color w:val="62257F"/>
+          <w:sz w:val="20"/>
+          <w:szCs w:val="20"/>
+        </w:rPr>
+        <w:t>u TD</w:t>
       </w:r>
       <w:r>
         <w:rPr>
@@ -294,7 +391,47 @@
           <w:sz w:val="24"/>
           <w:szCs w:val="20"/>
         </w:rPr>
-        <w:t>05/12/2022</w:t>
+        <w:t>09</w:t>
+      </w:r>
+      <w:r>
+        <w:rPr>
+          <w:rFonts w:ascii="Times New Roman" w:hAnsi="Times New Roman"/>
+          <w:b/>
+          <w:bCs/>
+          <w:sz w:val="24"/>
+          <w:szCs w:val="20"/>
+        </w:rPr>
+        <w:t>/</w:t>
+      </w:r>
+      <w:r>
+        <w:rPr>
+          <w:rFonts w:ascii="Times New Roman" w:hAnsi="Times New Roman"/>
+          <w:b/>
+          <w:bCs/>
+          <w:sz w:val="24"/>
+          <w:szCs w:val="20"/>
+        </w:rPr>
+        <w:t>01</w:t>
+      </w:r>
+      <w:r>
+        <w:rPr>
+          <w:rFonts w:ascii="Times New Roman" w:hAnsi="Times New Roman"/>
+          <w:b/>
+          <w:bCs/>
+          <w:sz w:val="24"/>
+          <w:szCs w:val="20"/>
+        </w:rPr>
+        <w:t>/202</w:t>
+      </w:r>
+      <w:r>
+        <w:rPr>
+          <w:rFonts w:ascii="Times New Roman" w:hAnsi="Times New Roman"/>
+          <w:b/>
+          <w:bCs/>
+          <w:sz w:val="24"/>
+          <w:szCs w:val="20"/>
+        </w:rPr>
+        <w:t>3</w:t>
       </w:r>
     </w:p>
     <w:p>
@@ -329,6 +466,37 @@
       </w:r>
       <w:r>
         <w:rPr>
+          <w:rFonts w:ascii="Roboto Condensed" w:hAnsi="Roboto Condensed"/>
+          <w:b/>
+          <w:color w:val="62257F"/>
+          <w:sz w:val="20"/>
+          <w:szCs w:val="20"/>
+        </w:rPr>
+        <w:t> : 2</w:t>
+      </w:r>
+      <w:r>
+        <w:rPr>
+          <w:rFonts w:ascii="Roboto Condensed" w:hAnsi="Roboto Condensed"/>
+          <w:b/>
+          <w:color w:val="62257F"/>
+          <w:sz w:val="20"/>
+          <w:szCs w:val="20"/>
+          <w:vertAlign w:val="superscript"/>
+        </w:rPr>
+        <w:t>ème</w:t>
+      </w:r>
+      <w:r>
+        <w:rPr>
+          <w:rFonts w:ascii="Roboto Condensed" w:hAnsi="Roboto Condensed"/>
+          <w:b/>
+          <w:color w:val="62257F"/>
+          <w:sz w:val="20"/>
+          <w:szCs w:val="20"/>
+        </w:rPr>
+        <w:t xml:space="preserve"> </w:t>
+      </w:r>
+      <w:r>
+        <w:rPr>
           <w:rFonts w:ascii="Roboto Condensed" w:hAnsi="Roboto Condensed" w:cs="Arial"/>
           <w:b/>
           <w:color w:val="62257F"/>
@@ -337,64 +505,6 @@
         </w:rPr>
         <w:t> </w:t>
       </w:r>
-      <w:r>
-        <w:rPr>
-          <w:rFonts w:ascii="Roboto Condensed" w:hAnsi="Roboto Condensed"/>
-          <w:b/>
-          <w:color w:val="62257F"/>
-          <w:sz w:val="20"/>
-          <w:szCs w:val="20"/>
-        </w:rPr>
-        <w:t>:</w:t>
-      </w:r>
-      <w:r>
-        <w:rPr>
-          <w:rFonts w:ascii="Roboto Condensed" w:hAnsi="Roboto Condensed"/>
-          <w:sz w:val="20"/>
-          <w:szCs w:val="20"/>
-        </w:rPr>
-        <w:t xml:space="preserve"> </w:t>
-      </w:r>
-      <w:r>
-        <w:rPr>
-          <w:rFonts w:ascii="Roboto Condensed" w:hAnsi="Roboto Condensed"/>
-          <w:sz w:val="20"/>
-          <w:szCs w:val="20"/>
-        </w:rPr>
-        <w:t xml:space="preserve"> </w:t>
-      </w:r>
-      <w:sdt>
-        <w:sdtPr>
-          <w:rPr>
-            <w:rFonts w:ascii="Roboto Condensed" w:hAnsi="Roboto Condensed"/>
-            <w:b/>
-            <w:sz w:val="20"/>
-            <w:szCs w:val="20"/>
-          </w:rPr>
-          <w:alias w:val="Session"/>
-          <w:tag w:val="Session"/>
-          <w:id w:val="-818652629"/>
-          <w:placeholder>
-            <w:docPart w:val="E92D3A119D07402F96BAD21682C6CC21"/>
-          </w:placeholder>
-          <w:dropDownList>
-            <w:listItem w:value="Choisissez un élément."/>
-            <w:listItem w:displayText="1ère session" w:value="1ère session"/>
-            <w:listItem w:displayText="Rattrapage" w:value="Rattrapage"/>
-          </w:dropDownList>
-        </w:sdtPr>
-        <w:sdtContent>
-          <w:r>
-            <w:rPr>
-              <w:rFonts w:ascii="Roboto Condensed" w:hAnsi="Roboto Condensed"/>
-              <w:b/>
-              <w:sz w:val="20"/>
-              <w:szCs w:val="20"/>
-            </w:rPr>
-            <w:t>1ère session</w:t>
-          </w:r>
-        </w:sdtContent>
-      </w:sdt>
     </w:p>
     <w:p>
       <w:pPr>
@@ -461,46 +571,13 @@
       <w:r>
         <w:rPr>
           <w:rFonts w:ascii="Roboto Condensed" w:hAnsi="Roboto Condensed"/>
+          <w:b/>
           <w:color w:val="62257F"/>
           <w:sz w:val="20"/>
           <w:szCs w:val="20"/>
         </w:rPr>
-        <w:t xml:space="preserve"> </w:t>
-      </w:r>
-      <w:r>
-        <w:rPr>
-          <w:rFonts w:ascii="Roboto Condensed" w:hAnsi="Roboto Condensed"/>
-          <w:color w:val="62257F"/>
-          <w:sz w:val="24"/>
-          <w:szCs w:val="20"/>
-        </w:rPr>
-        <w:t xml:space="preserve"> </w:t>
-      </w:r>
-      <w:sdt>
-        <w:sdtPr>
-          <w:rPr>
-            <w:rFonts w:ascii="Roboto Condensed" w:hAnsi="Roboto Condensed"/>
-            <w:sz w:val="24"/>
-            <w:szCs w:val="20"/>
-          </w:rPr>
-          <w:alias w:val="Prénom NOM"/>
-          <w:tag w:val="Prénom NOM"/>
-          <w:id w:val="827026585"/>
-          <w:placeholder>
-            <w:docPart w:val="D9E094D791BE4AD8AB1FC90AD5F58328"/>
-          </w:placeholder>
-        </w:sdtPr>
-        <w:sdtContent>
-          <w:r>
-            <w:rPr>
-              <w:rFonts w:ascii="Roboto Condensed" w:hAnsi="Roboto Condensed"/>
-              <w:sz w:val="24"/>
-              <w:szCs w:val="20"/>
-            </w:rPr>
-            <w:t>Fabio Cruz, Mauricio Camargo</w:t>
-          </w:r>
-        </w:sdtContent>
-      </w:sdt>
+        <w:t xml:space="preserve"> Fabio Cruz, Mauricio Camargo, Ferney Osorio et Alex GABRIEL</w:t>
+      </w:r>
     </w:p>
     <w:p>
       <w:pPr>
@@ -652,13 +729,7 @@
         <w:jc w:val="both"/>
       </w:pPr>
       <w:r>
-        <w:t>La méthode expérimentale consiste à tester la validité d’une hypothèse en réalisant des expériences répétées.</w:t>
-      </w:r>
-      <w:r>
-        <w:t xml:space="preserve"> </w:t>
-      </w:r>
-      <w:r>
-        <w:t>Une expérience nécessite un protocole d’expérimentation pour formaliser l’ensemble des conditions et le déroulement de l’expérience. Un protocole permet de communiquer les conditions de réalisation et de reproduire l’expérience afin de limiter les changements des conditions expérimentales.</w:t>
+        <w:t>La méthode expérimentale consiste à tester la validité d’une hypothèse en réalisant des expériences répétées. Une expérience nécessite un protocole d’expérimentation pour formaliser l’ensemble des conditions et le déroulement de l’expérience. Un protocole permet de communiquer les conditions de réalisation et de reproduire l’expérience afin de limiter les changements des conditions expérimentales.</w:t>
       </w:r>
     </w:p>
     <w:p>
@@ -666,13 +737,7 @@
         <w:jc w:val="both"/>
       </w:pPr>
       <w:r>
-        <w:t>La genèse de la méthode expérimentale est la question de recherche et les hypothèses. Les hypothèses sont des affirmations qui constituent de potentielles réponses à la question de recherche et que l’on cherche à confirmer ou infirmer. Une question de recherche formalise l’intention de la recherche, par exemple :</w:t>
-      </w:r>
-      <w:r>
-        <w:t xml:space="preserve"> </w:t>
-      </w:r>
-      <w:r>
-        <w:t xml:space="preserve">« quel est l’impact d’un dispositif pédagogique sur l’apprentissage ? » ou « Quel est le ressenti des personnes lorsqu’il utilise l’objet Y ? ». </w:t>
+        <w:t xml:space="preserve">La genèse de la méthode expérimentale est la question de recherche et les hypothèses. Les hypothèses sont des affirmations qui constituent de potentielles réponses à la question de recherche et que l’on cherche à confirmer ou infirmer. Une question de recherche formalise l’intention de la recherche, par exemple : « quel est l’impact d’un dispositif pédagogique sur l’apprentissage ? » ou « Quel est le ressenti des personnes lorsqu’il utilise l’objet Y ? ». </w:t>
       </w:r>
     </w:p>
     <w:p>
@@ -817,62 +882,154 @@
     </w:p>
     <w:p>
       <w:pPr>
-        <w:pStyle w:val="Paragraphedeliste"/>
+        <w:pStyle w:val="NormalWeb"/>
         <w:numPr>
           <w:ilvl w:val="0"/>
-          <w:numId w:val="6"/>
+          <w:numId w:val="47"/>
         </w:numPr>
-      </w:pPr>
-      <w:r>
-        <w:t xml:space="preserve">Identifier les bases de données scientifiques pour collecter </w:t>
-      </w:r>
-      <w:r>
-        <w:t>et visualiser d</w:t>
-      </w:r>
-      <w:r>
-        <w:t>es données.</w:t>
+        <w:spacing w:before="0" w:beforeAutospacing="0" w:after="0" w:afterAutospacing="0"/>
+        <w:jc w:val="both"/>
+        <w:textAlignment w:val="baseline"/>
+        <w:rPr>
+          <w:rFonts w:ascii="Helvetica Neue" w:hAnsi="Helvetica Neue"/>
+          <w:color w:val="000000"/>
+          <w:sz w:val="22"/>
+          <w:szCs w:val="22"/>
+        </w:rPr>
+      </w:pPr>
+      <w:r>
+        <w:rPr>
+          <w:rFonts w:ascii="Helvetica Neue" w:hAnsi="Helvetica Neue"/>
+          <w:color w:val="000000"/>
+          <w:sz w:val="22"/>
+          <w:szCs w:val="22"/>
+        </w:rPr>
+        <w:t xml:space="preserve">Établir un protocole de collecte des </w:t>
+      </w:r>
+      <w:proofErr w:type="spellStart"/>
+      <w:r>
+        <w:rPr>
+          <w:rFonts w:ascii="Helvetica Neue" w:hAnsi="Helvetica Neue"/>
+          <w:color w:val="000000"/>
+          <w:sz w:val="22"/>
+          <w:szCs w:val="22"/>
+        </w:rPr>
+        <w:t>donnés</w:t>
+      </w:r>
+      <w:proofErr w:type="spellEnd"/>
+      <w:r>
+        <w:rPr>
+          <w:rFonts w:ascii="Helvetica Neue" w:hAnsi="Helvetica Neue"/>
+          <w:color w:val="000000"/>
+          <w:sz w:val="22"/>
+          <w:szCs w:val="22"/>
+        </w:rPr>
+        <w:t xml:space="preserve"> afin de répondre à une question de recherche</w:t>
       </w:r>
     </w:p>
     <w:p>
       <w:pPr>
-        <w:pStyle w:val="Paragraphedeliste"/>
+        <w:pStyle w:val="NormalWeb"/>
         <w:numPr>
           <w:ilvl w:val="0"/>
-          <w:numId w:val="6"/>
+          <w:numId w:val="47"/>
         </w:numPr>
-        <w:rPr>
-          <w:rFonts w:asciiTheme="minorHAnsi" w:hAnsiTheme="minorHAnsi"/>
-        </w:rPr>
-      </w:pPr>
-      <w:r>
-        <w:t>Prendre en main</w:t>
-      </w:r>
-      <w:r>
-        <w:t xml:space="preserve"> </w:t>
-      </w:r>
-      <w:r>
-        <w:t>le</w:t>
-      </w:r>
-      <w:r>
-        <w:t xml:space="preserve"> logiciel de recherche </w:t>
-      </w:r>
-      <w:proofErr w:type="spellStart"/>
-      <w:r>
-        <w:t>VOSviewer</w:t>
-      </w:r>
-      <w:proofErr w:type="spellEnd"/>
-      <w:r>
-        <w:t>.</w:t>
-      </w:r>
-      <w:r>
-        <w:tab/>
-      </w:r>
-      <w:r>
-        <w:rPr>
-          <w:rFonts w:ascii="Roboto Condensed" w:hAnsi="Roboto Condensed"/>
-        </w:rPr>
-        <w:tab/>
-      </w:r>
+        <w:spacing w:before="0" w:beforeAutospacing="0" w:after="0" w:afterAutospacing="0"/>
+        <w:jc w:val="both"/>
+        <w:textAlignment w:val="baseline"/>
+        <w:rPr>
+          <w:rFonts w:ascii="Helvetica Neue" w:hAnsi="Helvetica Neue"/>
+          <w:color w:val="000000"/>
+          <w:sz w:val="22"/>
+          <w:szCs w:val="22"/>
+        </w:rPr>
+      </w:pPr>
+      <w:r>
+        <w:rPr>
+          <w:rFonts w:ascii="Helvetica Neue" w:hAnsi="Helvetica Neue"/>
+          <w:color w:val="000000"/>
+          <w:sz w:val="22"/>
+          <w:szCs w:val="22"/>
+        </w:rPr>
+        <w:t xml:space="preserve">Mettre en </w:t>
+      </w:r>
+      <w:r>
+        <w:rPr>
+          <w:rFonts w:ascii="Helvetica Neue" w:hAnsi="Helvetica Neue"/>
+          <w:color w:val="000000"/>
+          <w:sz w:val="22"/>
+          <w:szCs w:val="22"/>
+        </w:rPr>
+        <w:t>œuvre</w:t>
+      </w:r>
+      <w:r>
+        <w:rPr>
+          <w:rFonts w:ascii="Helvetica Neue" w:hAnsi="Helvetica Neue"/>
+          <w:color w:val="000000"/>
+          <w:sz w:val="22"/>
+          <w:szCs w:val="22"/>
+        </w:rPr>
+        <w:t xml:space="preserve"> le protocole et animer les expérimentations</w:t>
+      </w:r>
+    </w:p>
+    <w:p>
+      <w:pPr>
+        <w:pStyle w:val="NormalWeb"/>
+        <w:numPr>
+          <w:ilvl w:val="0"/>
+          <w:numId w:val="47"/>
+        </w:numPr>
+        <w:spacing w:before="0" w:beforeAutospacing="0" w:after="0" w:afterAutospacing="0"/>
+        <w:jc w:val="both"/>
+        <w:textAlignment w:val="baseline"/>
+        <w:rPr>
+          <w:rFonts w:ascii="Helvetica Neue" w:hAnsi="Helvetica Neue"/>
+          <w:color w:val="000000"/>
+          <w:sz w:val="22"/>
+          <w:szCs w:val="22"/>
+        </w:rPr>
+      </w:pPr>
+      <w:r>
+        <w:rPr>
+          <w:rFonts w:ascii="Helvetica Neue" w:hAnsi="Helvetica Neue"/>
+          <w:color w:val="000000"/>
+          <w:sz w:val="22"/>
+          <w:szCs w:val="22"/>
+        </w:rPr>
+        <w:t xml:space="preserve">Utiliser </w:t>
+      </w:r>
+      <w:r>
+        <w:rPr>
+          <w:rFonts w:ascii="Helvetica Neue" w:hAnsi="Helvetica Neue"/>
+          <w:color w:val="000000"/>
+          <w:sz w:val="22"/>
+          <w:szCs w:val="22"/>
+        </w:rPr>
+        <w:t>des questionnaires issus</w:t>
+      </w:r>
+      <w:r>
+        <w:rPr>
+          <w:rFonts w:ascii="Helvetica Neue" w:hAnsi="Helvetica Neue"/>
+          <w:color w:val="000000"/>
+          <w:sz w:val="22"/>
+          <w:szCs w:val="22"/>
+        </w:rPr>
+        <w:t xml:space="preserve"> de la littérature scientifique</w:t>
+      </w:r>
+    </w:p>
+    <w:p>
+      <w:pPr>
+        <w:pStyle w:val="NormalWeb"/>
+        <w:spacing w:before="0" w:beforeAutospacing="0" w:after="0" w:afterAutospacing="0"/>
+        <w:jc w:val="both"/>
+        <w:textAlignment w:val="baseline"/>
+        <w:rPr>
+          <w:rFonts w:ascii="Helvetica Neue" w:hAnsi="Helvetica Neue"/>
+          <w:color w:val="000000"/>
+          <w:sz w:val="22"/>
+          <w:szCs w:val="22"/>
+        </w:rPr>
+      </w:pPr>
     </w:p>
     <w:p>
       <w:pPr>
@@ -1777,6 +1934,7 @@
                 <w:color w:val="000000"/>
                 <w:lang w:eastAsia="fr-FR"/>
               </w:rPr>
+              <w:lastRenderedPageBreak/>
               <w:t>Problème de recherche</w:t>
             </w:r>
           </w:p>
@@ -1846,7 +2004,6 @@
                 <w:color w:val="000000"/>
                 <w:lang w:eastAsia="fr-FR"/>
               </w:rPr>
-              <w:lastRenderedPageBreak/>
               <w:t>Hypothèse</w:t>
             </w:r>
             <w:r>
@@ -1957,67 +2114,7 @@
                 <w:szCs w:val="18"/>
                 <w:lang w:eastAsia="fr-FR"/>
               </w:rPr>
-              <w:t>L’</w:t>
-            </w:r>
-            <w:r>
-              <w:rPr>
-                <w:rFonts w:eastAsia="Times New Roman" w:cs="Times New Roman"/>
-                <w:color w:val="A6A6A6" w:themeColor="background1" w:themeShade="A6"/>
-                <w:sz w:val="18"/>
-                <w:szCs w:val="18"/>
-                <w:lang w:eastAsia="fr-FR"/>
-              </w:rPr>
-              <w:t>intégration</w:t>
-            </w:r>
-            <w:r>
-              <w:rPr>
-                <w:rFonts w:eastAsia="Times New Roman" w:cs="Times New Roman"/>
-                <w:color w:val="A6A6A6" w:themeColor="background1" w:themeShade="A6"/>
-                <w:sz w:val="18"/>
-                <w:szCs w:val="18"/>
-                <w:lang w:eastAsia="fr-FR"/>
-              </w:rPr>
-              <w:t xml:space="preserve"> d’une </w:t>
-            </w:r>
-            <w:r>
-              <w:rPr>
-                <w:rFonts w:eastAsia="Times New Roman" w:cs="Times New Roman"/>
-                <w:color w:val="A6A6A6" w:themeColor="background1" w:themeShade="A6"/>
-                <w:sz w:val="18"/>
-                <w:szCs w:val="18"/>
-                <w:lang w:eastAsia="fr-FR"/>
-              </w:rPr>
-              <w:t>idée</w:t>
-            </w:r>
-            <w:r>
-              <w:rPr>
-                <w:rFonts w:eastAsia="Times New Roman" w:cs="Times New Roman"/>
-                <w:color w:val="A6A6A6" w:themeColor="background1" w:themeShade="A6"/>
-                <w:sz w:val="18"/>
-                <w:szCs w:val="18"/>
-                <w:lang w:eastAsia="fr-FR"/>
-              </w:rPr>
-              <w:t xml:space="preserve"> est </w:t>
-            </w:r>
-            <w:r>
-              <w:rPr>
-                <w:rFonts w:eastAsia="Times New Roman" w:cs="Times New Roman"/>
-                <w:color w:val="A6A6A6" w:themeColor="background1" w:themeShade="A6"/>
-                <w:sz w:val="18"/>
-                <w:szCs w:val="18"/>
-                <w:lang w:eastAsia="fr-FR"/>
-              </w:rPr>
-              <w:t>faite</w:t>
-            </w:r>
-            <w:r>
-              <w:rPr>
-                <w:rFonts w:eastAsia="Times New Roman" w:cs="Times New Roman"/>
-                <w:color w:val="A6A6A6" w:themeColor="background1" w:themeShade="A6"/>
-                <w:sz w:val="18"/>
-                <w:szCs w:val="18"/>
-                <w:lang w:eastAsia="fr-FR"/>
-              </w:rPr>
-              <w:t xml:space="preserve"> en moins de 5 min. </w:t>
+              <w:t>L’intégration d’une idée est faite en moins de 5 min. </w:t>
             </w:r>
           </w:p>
           <w:p>
@@ -2218,16 +2315,14 @@
               </w:rPr>
               <w:t xml:space="preserve">Les implications des </w:t>
             </w:r>
-            <w:proofErr w:type="spellStart"/>
             <w:r>
               <w:rPr>
                 <w:rFonts w:ascii="Helvetica Neue" w:eastAsia="Times New Roman" w:hAnsi="Helvetica Neue" w:cs="Times New Roman"/>
                 <w:color w:val="000000"/>
                 <w:lang w:eastAsia="fr-FR"/>
               </w:rPr>
-              <w:t>resulats</w:t>
+              <w:t>résultats</w:t>
             </w:r>
-            <w:proofErr w:type="spellEnd"/>
           </w:p>
         </w:tc>
         <w:tc>
@@ -2367,15 +2462,7 @@
           <w:color w:val="000000"/>
           <w:lang w:eastAsia="fr-FR"/>
         </w:rPr>
-        <w:t>Établissement</w:t>
-      </w:r>
-      <w:r>
-        <w:rPr>
-          <w:rFonts w:eastAsia="Times New Roman" w:cs="Times New Roman"/>
-          <w:color w:val="000000"/>
-          <w:lang w:eastAsia="fr-FR"/>
-        </w:rPr>
-        <w:t xml:space="preserve"> d’un Consentement éclairé (Voir exemple)</w:t>
+        <w:t>Établissement d’un Consentement éclairé (Voir exemple)</w:t>
       </w:r>
     </w:p>
     <w:p>
@@ -2455,15 +2542,7 @@
           <w:color w:val="000000"/>
           <w:lang w:eastAsia="fr-FR"/>
         </w:rPr>
-        <w:t>Établissement</w:t>
-      </w:r>
-      <w:r>
-        <w:rPr>
-          <w:rFonts w:eastAsia="Times New Roman" w:cs="Times New Roman"/>
-          <w:color w:val="000000"/>
-          <w:lang w:eastAsia="fr-FR"/>
-        </w:rPr>
-        <w:t xml:space="preserve"> des </w:t>
+        <w:t xml:space="preserve">Établissement des </w:t>
       </w:r>
       <w:r>
         <w:rPr>
@@ -2473,7 +2552,7 @@
           <w:color w:val="000000"/>
           <w:lang w:eastAsia="fr-FR"/>
         </w:rPr>
-        <w:t>s</w:t>
+        <w:t>scénarios d</w:t>
       </w:r>
       <w:r>
         <w:rPr>
@@ -2483,7 +2562,7 @@
           <w:color w:val="000000"/>
           <w:lang w:eastAsia="fr-FR"/>
         </w:rPr>
-        <w:t>cénarios d</w:t>
+        <w:t>’</w:t>
       </w:r>
       <w:r>
         <w:rPr>
@@ -2493,27 +2572,7 @@
           <w:color w:val="000000"/>
           <w:lang w:eastAsia="fr-FR"/>
         </w:rPr>
-        <w:t>’</w:t>
-      </w:r>
-      <w:r>
-        <w:rPr>
-          <w:rFonts w:eastAsia="Times New Roman" w:cs="Times New Roman"/>
-          <w:b/>
-          <w:bCs/>
-          <w:color w:val="000000"/>
-          <w:lang w:eastAsia="fr-FR"/>
-        </w:rPr>
-        <w:t>u</w:t>
-      </w:r>
-      <w:r>
-        <w:rPr>
-          <w:rFonts w:eastAsia="Times New Roman" w:cs="Times New Roman"/>
-          <w:b/>
-          <w:bCs/>
-          <w:color w:val="000000"/>
-          <w:lang w:eastAsia="fr-FR"/>
-        </w:rPr>
-        <w:t>sage</w:t>
+        <w:t>usage</w:t>
       </w:r>
       <w:r>
         <w:rPr>
@@ -2553,23 +2612,7 @@
           <w:color w:val="000000"/>
           <w:lang w:eastAsia="fr-FR"/>
         </w:rPr>
-        <w:t xml:space="preserve">Définition des </w:t>
-      </w:r>
-      <w:r>
-        <w:rPr>
-          <w:rFonts w:eastAsia="Times New Roman" w:cs="Times New Roman"/>
-          <w:color w:val="000000"/>
-          <w:lang w:eastAsia="fr-FR"/>
-        </w:rPr>
-        <w:t>rôles</w:t>
-      </w:r>
-      <w:r>
-        <w:rPr>
-          <w:rFonts w:eastAsia="Times New Roman" w:cs="Times New Roman"/>
-          <w:color w:val="000000"/>
-          <w:lang w:eastAsia="fr-FR"/>
-        </w:rPr>
-        <w:t xml:space="preserve"> (Facilitateur, Observateur et Logistique)</w:t>
+        <w:t>Définition des rôles (Facilitateur, Observateur et Logistique)</w:t>
       </w:r>
     </w:p>
     <w:p>
@@ -2593,23 +2636,7 @@
           <w:color w:val="000000"/>
           <w:lang w:eastAsia="fr-FR"/>
         </w:rPr>
-        <w:t xml:space="preserve">Définition de conditions </w:t>
-      </w:r>
-      <w:r>
-        <w:rPr>
-          <w:rFonts w:eastAsia="Times New Roman" w:cs="Times New Roman"/>
-          <w:color w:val="000000"/>
-          <w:lang w:eastAsia="fr-FR"/>
-        </w:rPr>
-        <w:t>matériels</w:t>
-      </w:r>
-      <w:r>
-        <w:rPr>
-          <w:rFonts w:eastAsia="Times New Roman" w:cs="Times New Roman"/>
-          <w:color w:val="000000"/>
-          <w:lang w:eastAsia="fr-FR"/>
-        </w:rPr>
-        <w:t xml:space="preserve"> d’expérimentation</w:t>
+        <w:t>Définition de conditions matériels d’expérimentation</w:t>
       </w:r>
       <w:r>
         <w:rPr>
@@ -2673,23 +2700,7 @@
           <w:color w:val="000000"/>
           <w:lang w:eastAsia="fr-FR"/>
         </w:rPr>
-        <w:t xml:space="preserve">Définition des types de donnés à </w:t>
-      </w:r>
-      <w:r>
-        <w:rPr>
-          <w:rFonts w:eastAsia="Times New Roman" w:cs="Times New Roman"/>
-          <w:color w:val="000000"/>
-          <w:lang w:eastAsia="fr-FR"/>
-        </w:rPr>
-        <w:t>récolter</w:t>
-      </w:r>
-      <w:r>
-        <w:rPr>
-          <w:rFonts w:eastAsia="Times New Roman" w:cs="Times New Roman"/>
-          <w:color w:val="000000"/>
-          <w:lang w:eastAsia="fr-FR"/>
-        </w:rPr>
-        <w:t xml:space="preserve"> (e.g. texte, audio, </w:t>
+        <w:t xml:space="preserve">Définition des types de donnés à récolter (e.g. texte, audio, </w:t>
       </w:r>
       <w:proofErr w:type="spellStart"/>
       <w:r>
@@ -2967,23 +2978,7 @@
           <w:color w:val="000000"/>
           <w:lang w:eastAsia="fr-FR"/>
         </w:rPr>
-        <w:t>les scénarios pour votre site</w:t>
-      </w:r>
-      <w:r>
-        <w:rPr>
-          <w:rFonts w:eastAsia="Times New Roman" w:cs="Times New Roman"/>
-          <w:color w:val="000000"/>
-          <w:lang w:eastAsia="fr-FR"/>
-        </w:rPr>
-        <w:t>/app</w:t>
-      </w:r>
-      <w:r>
-        <w:rPr>
-          <w:rFonts w:eastAsia="Times New Roman" w:cs="Times New Roman"/>
-          <w:color w:val="000000"/>
-          <w:lang w:eastAsia="fr-FR"/>
-        </w:rPr>
-        <w:t xml:space="preserve"> et adaptez-les.</w:t>
+        <w:t>les scénarios pour votre site/app et adaptez-les.</w:t>
       </w:r>
     </w:p>
     <w:p>
@@ -3340,17 +3335,6 @@
         </w:rPr>
         <w:t xml:space="preserve"> du LF2L.</w:t>
       </w:r>
-    </w:p>
-    <w:p>
-      <w:pPr>
-        <w:spacing w:after="240" w:line="240" w:lineRule="auto"/>
-        <w:rPr>
-          <w:rFonts w:ascii="Times New Roman" w:eastAsia="Times New Roman" w:hAnsi="Times New Roman" w:cs="Times New Roman"/>
-          <w:sz w:val="24"/>
-          <w:szCs w:val="24"/>
-          <w:lang w:eastAsia="fr-FR"/>
-        </w:rPr>
-      </w:pPr>
     </w:p>
     <w:p>
       <w:pPr>
@@ -3881,27 +3865,13 @@
               <w:rPr>
                 <w:lang w:val="fr-FR"/>
               </w:rPr>
-              <w:t xml:space="preserve">fichier sur </w:t>
-            </w:r>
-            <w:proofErr w:type="gramStart"/>
-            <w:r>
-              <w:rPr>
-                <w:lang w:val="fr-FR"/>
-              </w:rPr>
-              <w:t>l'Arche</w:t>
+              <w:t>fichier sur l'Arche</w:t>
             </w:r>
             <w:r>
               <w:rPr>
                 <w:lang w:val="fr-FR"/>
               </w:rPr>
-              <w:t>:</w:t>
-            </w:r>
-            <w:proofErr w:type="gramEnd"/>
-            <w:r>
-              <w:rPr>
-                <w:lang w:val="fr-FR"/>
-              </w:rPr>
-              <w:t xml:space="preserve"> </w:t>
+              <w:t xml:space="preserve">: </w:t>
             </w:r>
             <w:r>
               <w:rPr>
@@ -3977,7 +3947,68 @@
                 <w:rStyle w:val="VerbatimChar"/>
                 <w:lang w:val="fr-FR"/>
               </w:rPr>
-              <w:t>].pdf</w:t>
+              <w:t>]</w:t>
+            </w:r>
+            <w:r>
+              <w:rPr>
+                <w:rStyle w:val="VerbatimChar"/>
+                <w:lang w:val="fr-FR"/>
+              </w:rPr>
+              <w:t>-</w:t>
+            </w:r>
+            <w:r>
+              <w:rPr>
+                <w:rStyle w:val="VerbatimChar"/>
+                <w:lang w:val="fr-FR"/>
+              </w:rPr>
+              <w:t>[</w:t>
+            </w:r>
+            <w:r>
+              <w:rPr>
+                <w:rFonts w:ascii="Roboto Condensed" w:hAnsi="Roboto Condensed"/>
+                <w:b/>
+                <w:color w:val="62257F"/>
+                <w:sz w:val="20"/>
+                <w:szCs w:val="20"/>
+                <w:lang w:val="fr-FR"/>
+              </w:rPr>
+              <w:t xml:space="preserve"> NOM</w:t>
+            </w:r>
+            <w:r>
+              <w:rPr>
+                <w:rFonts w:ascii="Roboto Condensed" w:hAnsi="Roboto Condensed" w:cs="Arial"/>
+                <w:b/>
+                <w:color w:val="62257F"/>
+                <w:sz w:val="20"/>
+                <w:szCs w:val="20"/>
+                <w:lang w:val="fr-FR"/>
+              </w:rPr>
+              <w:t> </w:t>
+            </w:r>
+            <w:r>
+              <w:rPr>
+                <w:rFonts w:ascii="Roboto Condensed" w:hAnsi="Roboto Condensed" w:cs="Arial"/>
+                <w:b/>
+                <w:color w:val="62257F"/>
+                <w:sz w:val="20"/>
+                <w:szCs w:val="20"/>
+                <w:lang w:val="fr-FR"/>
+              </w:rPr>
+              <w:t>3</w:t>
+            </w:r>
+            <w:r>
+              <w:rPr>
+                <w:rStyle w:val="VerbatimChar"/>
+                <w:lang w:val="fr-FR"/>
+              </w:rPr>
+              <w:t>]</w:t>
+            </w:r>
+            <w:r>
+              <w:rPr>
+                <w:rStyle w:val="VerbatimChar"/>
+                <w:lang w:val="fr-FR"/>
+              </w:rPr>
+              <w:t>.pdf</w:t>
             </w:r>
           </w:p>
         </w:tc>
@@ -5093,6 +5124,155 @@
     </w:lvl>
   </w:abstractNum>
   <w:abstractNum w:abstractNumId="4" w15:restartNumberingAfterBreak="0">
+    <w:nsid w:val="10F65583"/>
+    <w:multiLevelType w:val="multilevel"/>
+    <w:tmpl w:val="ACB060B4"/>
+    <w:lvl w:ilvl="0">
+      <w:start w:val="1"/>
+      <w:numFmt w:val="bullet"/>
+      <w:lvlText w:val=""/>
+      <w:lvlJc w:val="left"/>
+      <w:pPr>
+        <w:tabs>
+          <w:tab w:val="num" w:pos="720"/>
+        </w:tabs>
+        <w:ind w:left="720" w:hanging="360"/>
+      </w:pPr>
+      <w:rPr>
+        <w:rFonts w:ascii="Symbol" w:hAnsi="Symbol" w:hint="default"/>
+        <w:sz w:val="20"/>
+      </w:rPr>
+    </w:lvl>
+    <w:lvl w:ilvl="1" w:tentative="1">
+      <w:start w:val="1"/>
+      <w:numFmt w:val="bullet"/>
+      <w:lvlText w:val="o"/>
+      <w:lvlJc w:val="left"/>
+      <w:pPr>
+        <w:tabs>
+          <w:tab w:val="num" w:pos="1440"/>
+        </w:tabs>
+        <w:ind w:left="1440" w:hanging="360"/>
+      </w:pPr>
+      <w:rPr>
+        <w:rFonts w:ascii="Courier New" w:hAnsi="Courier New" w:hint="default"/>
+        <w:sz w:val="20"/>
+      </w:rPr>
+    </w:lvl>
+    <w:lvl w:ilvl="2" w:tentative="1">
+      <w:start w:val="1"/>
+      <w:numFmt w:val="bullet"/>
+      <w:lvlText w:val=""/>
+      <w:lvlJc w:val="left"/>
+      <w:pPr>
+        <w:tabs>
+          <w:tab w:val="num" w:pos="2160"/>
+        </w:tabs>
+        <w:ind w:left="2160" w:hanging="360"/>
+      </w:pPr>
+      <w:rPr>
+        <w:rFonts w:ascii="Wingdings" w:hAnsi="Wingdings" w:hint="default"/>
+        <w:sz w:val="20"/>
+      </w:rPr>
+    </w:lvl>
+    <w:lvl w:ilvl="3" w:tentative="1">
+      <w:start w:val="1"/>
+      <w:numFmt w:val="bullet"/>
+      <w:lvlText w:val=""/>
+      <w:lvlJc w:val="left"/>
+      <w:pPr>
+        <w:tabs>
+          <w:tab w:val="num" w:pos="2880"/>
+        </w:tabs>
+        <w:ind w:left="2880" w:hanging="360"/>
+      </w:pPr>
+      <w:rPr>
+        <w:rFonts w:ascii="Wingdings" w:hAnsi="Wingdings" w:hint="default"/>
+        <w:sz w:val="20"/>
+      </w:rPr>
+    </w:lvl>
+    <w:lvl w:ilvl="4" w:tentative="1">
+      <w:start w:val="1"/>
+      <w:numFmt w:val="bullet"/>
+      <w:lvlText w:val=""/>
+      <w:lvlJc w:val="left"/>
+      <w:pPr>
+        <w:tabs>
+          <w:tab w:val="num" w:pos="3600"/>
+        </w:tabs>
+        <w:ind w:left="3600" w:hanging="360"/>
+      </w:pPr>
+      <w:rPr>
+        <w:rFonts w:ascii="Wingdings" w:hAnsi="Wingdings" w:hint="default"/>
+        <w:sz w:val="20"/>
+      </w:rPr>
+    </w:lvl>
+    <w:lvl w:ilvl="5" w:tentative="1">
+      <w:start w:val="1"/>
+      <w:numFmt w:val="bullet"/>
+      <w:lvlText w:val=""/>
+      <w:lvlJc w:val="left"/>
+      <w:pPr>
+        <w:tabs>
+          <w:tab w:val="num" w:pos="4320"/>
+        </w:tabs>
+        <w:ind w:left="4320" w:hanging="360"/>
+      </w:pPr>
+      <w:rPr>
+        <w:rFonts w:ascii="Wingdings" w:hAnsi="Wingdings" w:hint="default"/>
+        <w:sz w:val="20"/>
+      </w:rPr>
+    </w:lvl>
+    <w:lvl w:ilvl="6" w:tentative="1">
+      <w:start w:val="1"/>
+      <w:numFmt w:val="bullet"/>
+      <w:lvlText w:val=""/>
+      <w:lvlJc w:val="left"/>
+      <w:pPr>
+        <w:tabs>
+          <w:tab w:val="num" w:pos="5040"/>
+        </w:tabs>
+        <w:ind w:left="5040" w:hanging="360"/>
+      </w:pPr>
+      <w:rPr>
+        <w:rFonts w:ascii="Wingdings" w:hAnsi="Wingdings" w:hint="default"/>
+        <w:sz w:val="20"/>
+      </w:rPr>
+    </w:lvl>
+    <w:lvl w:ilvl="7" w:tentative="1">
+      <w:start w:val="1"/>
+      <w:numFmt w:val="bullet"/>
+      <w:lvlText w:val=""/>
+      <w:lvlJc w:val="left"/>
+      <w:pPr>
+        <w:tabs>
+          <w:tab w:val="num" w:pos="5760"/>
+        </w:tabs>
+        <w:ind w:left="5760" w:hanging="360"/>
+      </w:pPr>
+      <w:rPr>
+        <w:rFonts w:ascii="Wingdings" w:hAnsi="Wingdings" w:hint="default"/>
+        <w:sz w:val="20"/>
+      </w:rPr>
+    </w:lvl>
+    <w:lvl w:ilvl="8" w:tentative="1">
+      <w:start w:val="1"/>
+      <w:numFmt w:val="bullet"/>
+      <w:lvlText w:val=""/>
+      <w:lvlJc w:val="left"/>
+      <w:pPr>
+        <w:tabs>
+          <w:tab w:val="num" w:pos="6480"/>
+        </w:tabs>
+        <w:ind w:left="6480" w:hanging="360"/>
+      </w:pPr>
+      <w:rPr>
+        <w:rFonts w:ascii="Wingdings" w:hAnsi="Wingdings" w:hint="default"/>
+        <w:sz w:val="20"/>
+      </w:rPr>
+    </w:lvl>
+  </w:abstractNum>
+  <w:abstractNum w:abstractNumId="5" w15:restartNumberingAfterBreak="0">
     <w:nsid w:val="11AA69BA"/>
     <w:multiLevelType w:val="multilevel"/>
     <w:tmpl w:val="898AEBFE"/>
@@ -5205,7 +5385,7 @@
       </w:pPr>
     </w:lvl>
   </w:abstractNum>
-  <w:abstractNum w:abstractNumId="5" w15:restartNumberingAfterBreak="0">
+  <w:abstractNum w:abstractNumId="6" w15:restartNumberingAfterBreak="0">
     <w:nsid w:val="16492311"/>
     <w:multiLevelType w:val="multilevel"/>
     <w:tmpl w:val="F29C0CA2"/>
@@ -5318,7 +5498,7 @@
       </w:pPr>
     </w:lvl>
   </w:abstractNum>
-  <w:abstractNum w:abstractNumId="6" w15:restartNumberingAfterBreak="0">
+  <w:abstractNum w:abstractNumId="7" w15:restartNumberingAfterBreak="0">
     <w:nsid w:val="1A8641CA"/>
     <w:multiLevelType w:val="multilevel"/>
     <w:tmpl w:val="A5E6E732"/>
@@ -5464,7 +5644,7 @@
       </w:rPr>
     </w:lvl>
   </w:abstractNum>
-  <w:abstractNum w:abstractNumId="7" w15:restartNumberingAfterBreak="0">
+  <w:abstractNum w:abstractNumId="8" w15:restartNumberingAfterBreak="0">
     <w:nsid w:val="1DB276E2"/>
     <w:multiLevelType w:val="multilevel"/>
     <w:tmpl w:val="A5E6E732"/>
@@ -5610,7 +5790,7 @@
       </w:rPr>
     </w:lvl>
   </w:abstractNum>
-  <w:abstractNum w:abstractNumId="8" w15:restartNumberingAfterBreak="0">
+  <w:abstractNum w:abstractNumId="9" w15:restartNumberingAfterBreak="0">
     <w:nsid w:val="201D3C6E"/>
     <w:multiLevelType w:val="multilevel"/>
     <w:tmpl w:val="32A2BD02"/>
@@ -5723,7 +5903,7 @@
       </w:rPr>
     </w:lvl>
   </w:abstractNum>
-  <w:abstractNum w:abstractNumId="9" w15:restartNumberingAfterBreak="0">
+  <w:abstractNum w:abstractNumId="10" w15:restartNumberingAfterBreak="0">
     <w:nsid w:val="21003431"/>
     <w:multiLevelType w:val="hybridMultilevel"/>
     <w:tmpl w:val="AA202CAC"/>
@@ -5812,7 +5992,7 @@
       </w:pPr>
     </w:lvl>
   </w:abstractNum>
-  <w:abstractNum w:abstractNumId="10" w15:restartNumberingAfterBreak="0">
+  <w:abstractNum w:abstractNumId="11" w15:restartNumberingAfterBreak="0">
     <w:nsid w:val="22986855"/>
     <w:multiLevelType w:val="multilevel"/>
     <w:tmpl w:val="8B48B41C"/>
@@ -5925,7 +6105,7 @@
       </w:pPr>
     </w:lvl>
   </w:abstractNum>
-  <w:abstractNum w:abstractNumId="11" w15:restartNumberingAfterBreak="0">
+  <w:abstractNum w:abstractNumId="12" w15:restartNumberingAfterBreak="0">
     <w:nsid w:val="24225FCB"/>
     <w:multiLevelType w:val="hybridMultilevel"/>
     <w:tmpl w:val="32B6B9D0"/>
@@ -6038,7 +6218,7 @@
       </w:rPr>
     </w:lvl>
   </w:abstractNum>
-  <w:abstractNum w:abstractNumId="12" w15:restartNumberingAfterBreak="0">
+  <w:abstractNum w:abstractNumId="13" w15:restartNumberingAfterBreak="0">
     <w:nsid w:val="271C1698"/>
     <w:multiLevelType w:val="hybridMultilevel"/>
     <w:tmpl w:val="064A7F38"/>
@@ -6124,7 +6304,7 @@
       </w:pPr>
     </w:lvl>
   </w:abstractNum>
-  <w:abstractNum w:abstractNumId="13" w15:restartNumberingAfterBreak="0">
+  <w:abstractNum w:abstractNumId="14" w15:restartNumberingAfterBreak="0">
     <w:nsid w:val="292D4BA0"/>
     <w:multiLevelType w:val="multilevel"/>
     <w:tmpl w:val="3796FBD6"/>
@@ -6237,7 +6417,7 @@
       </w:pPr>
     </w:lvl>
   </w:abstractNum>
-  <w:abstractNum w:abstractNumId="14" w15:restartNumberingAfterBreak="0">
+  <w:abstractNum w:abstractNumId="15" w15:restartNumberingAfterBreak="0">
     <w:nsid w:val="2A86155A"/>
     <w:multiLevelType w:val="hybridMultilevel"/>
     <w:tmpl w:val="95BCB8CE"/>
@@ -6323,7 +6503,7 @@
       </w:pPr>
     </w:lvl>
   </w:abstractNum>
-  <w:abstractNum w:abstractNumId="15" w15:restartNumberingAfterBreak="0">
+  <w:abstractNum w:abstractNumId="16" w15:restartNumberingAfterBreak="0">
     <w:nsid w:val="2C754ADD"/>
     <w:multiLevelType w:val="multilevel"/>
     <w:tmpl w:val="65CC9B2A"/>
@@ -6436,7 +6616,7 @@
       </w:rPr>
     </w:lvl>
   </w:abstractNum>
-  <w:abstractNum w:abstractNumId="16" w15:restartNumberingAfterBreak="0">
+  <w:abstractNum w:abstractNumId="17" w15:restartNumberingAfterBreak="0">
     <w:nsid w:val="323F5D77"/>
     <w:multiLevelType w:val="multilevel"/>
     <w:tmpl w:val="BA7A721C"/>
@@ -6549,7 +6729,7 @@
       </w:rPr>
     </w:lvl>
   </w:abstractNum>
-  <w:abstractNum w:abstractNumId="17" w15:restartNumberingAfterBreak="0">
+  <w:abstractNum w:abstractNumId="18" w15:restartNumberingAfterBreak="0">
     <w:nsid w:val="35EA1A9A"/>
     <w:multiLevelType w:val="hybridMultilevel"/>
     <w:tmpl w:val="7A1E5588"/>
@@ -6662,7 +6842,7 @@
       </w:rPr>
     </w:lvl>
   </w:abstractNum>
-  <w:abstractNum w:abstractNumId="18" w15:restartNumberingAfterBreak="0">
+  <w:abstractNum w:abstractNumId="19" w15:restartNumberingAfterBreak="0">
     <w:nsid w:val="37CC4A35"/>
     <w:multiLevelType w:val="hybridMultilevel"/>
     <w:tmpl w:val="11D8CF5A"/>
@@ -6775,7 +6955,7 @@
       </w:rPr>
     </w:lvl>
   </w:abstractNum>
-  <w:abstractNum w:abstractNumId="19" w15:restartNumberingAfterBreak="0">
+  <w:abstractNum w:abstractNumId="20" w15:restartNumberingAfterBreak="0">
     <w:nsid w:val="3FA73BAF"/>
     <w:multiLevelType w:val="multilevel"/>
     <w:tmpl w:val="C750ECC0"/>
@@ -6888,7 +7068,7 @@
       </w:pPr>
     </w:lvl>
   </w:abstractNum>
-  <w:abstractNum w:abstractNumId="20" w15:restartNumberingAfterBreak="0">
+  <w:abstractNum w:abstractNumId="21" w15:restartNumberingAfterBreak="0">
     <w:nsid w:val="49225678"/>
     <w:multiLevelType w:val="hybridMultilevel"/>
     <w:tmpl w:val="6A14E56E"/>
@@ -6977,7 +7157,7 @@
       </w:pPr>
     </w:lvl>
   </w:abstractNum>
-  <w:abstractNum w:abstractNumId="21" w15:restartNumberingAfterBreak="0">
+  <w:abstractNum w:abstractNumId="22" w15:restartNumberingAfterBreak="0">
     <w:nsid w:val="49272AE0"/>
     <w:multiLevelType w:val="multilevel"/>
     <w:tmpl w:val="0FACBD3E"/>
@@ -7090,7 +7270,7 @@
       </w:pPr>
     </w:lvl>
   </w:abstractNum>
-  <w:abstractNum w:abstractNumId="22" w15:restartNumberingAfterBreak="0">
+  <w:abstractNum w:abstractNumId="23" w15:restartNumberingAfterBreak="0">
     <w:nsid w:val="4A47473A"/>
     <w:multiLevelType w:val="multilevel"/>
     <w:tmpl w:val="90B4B0D0"/>
@@ -7203,7 +7383,7 @@
       </w:rPr>
     </w:lvl>
   </w:abstractNum>
-  <w:abstractNum w:abstractNumId="23" w15:restartNumberingAfterBreak="0">
+  <w:abstractNum w:abstractNumId="24" w15:restartNumberingAfterBreak="0">
     <w:nsid w:val="553064ED"/>
     <w:multiLevelType w:val="hybridMultilevel"/>
     <w:tmpl w:val="16FE7C02"/>
@@ -7292,7 +7472,7 @@
       </w:pPr>
     </w:lvl>
   </w:abstractNum>
-  <w:abstractNum w:abstractNumId="24" w15:restartNumberingAfterBreak="0">
+  <w:abstractNum w:abstractNumId="25" w15:restartNumberingAfterBreak="0">
     <w:nsid w:val="56135DEE"/>
     <w:multiLevelType w:val="multilevel"/>
     <w:tmpl w:val="A54AAD5E"/>
@@ -7438,7 +7618,7 @@
       </w:rPr>
     </w:lvl>
   </w:abstractNum>
-  <w:abstractNum w:abstractNumId="25" w15:restartNumberingAfterBreak="0">
+  <w:abstractNum w:abstractNumId="26" w15:restartNumberingAfterBreak="0">
     <w:nsid w:val="582E16A6"/>
     <w:multiLevelType w:val="multilevel"/>
     <w:tmpl w:val="0494EC44"/>
@@ -7587,7 +7767,7 @@
       </w:rPr>
     </w:lvl>
   </w:abstractNum>
-  <w:abstractNum w:abstractNumId="26" w15:restartNumberingAfterBreak="0">
+  <w:abstractNum w:abstractNumId="27" w15:restartNumberingAfterBreak="0">
     <w:nsid w:val="5C934868"/>
     <w:multiLevelType w:val="hybridMultilevel"/>
     <w:tmpl w:val="BFCEDC74"/>
@@ -7700,7 +7880,7 @@
       </w:rPr>
     </w:lvl>
   </w:abstractNum>
-  <w:abstractNum w:abstractNumId="27" w15:restartNumberingAfterBreak="0">
+  <w:abstractNum w:abstractNumId="28" w15:restartNumberingAfterBreak="0">
     <w:nsid w:val="5D5544F3"/>
     <w:multiLevelType w:val="multilevel"/>
     <w:tmpl w:val="D77AEB46"/>
@@ -7813,7 +7993,7 @@
       </w:pPr>
     </w:lvl>
   </w:abstractNum>
-  <w:abstractNum w:abstractNumId="28" w15:restartNumberingAfterBreak="0">
+  <w:abstractNum w:abstractNumId="29" w15:restartNumberingAfterBreak="0">
     <w:nsid w:val="601E2E1F"/>
     <w:multiLevelType w:val="multilevel"/>
     <w:tmpl w:val="A5E6E732"/>
@@ -7959,7 +8139,7 @@
       </w:rPr>
     </w:lvl>
   </w:abstractNum>
-  <w:abstractNum w:abstractNumId="29" w15:restartNumberingAfterBreak="0">
+  <w:abstractNum w:abstractNumId="30" w15:restartNumberingAfterBreak="0">
     <w:nsid w:val="63713B37"/>
     <w:multiLevelType w:val="hybridMultilevel"/>
     <w:tmpl w:val="2B70D292"/>
@@ -8072,7 +8252,7 @@
       </w:rPr>
     </w:lvl>
   </w:abstractNum>
-  <w:abstractNum w:abstractNumId="30" w15:restartNumberingAfterBreak="0">
+  <w:abstractNum w:abstractNumId="31" w15:restartNumberingAfterBreak="0">
     <w:nsid w:val="643F216D"/>
     <w:multiLevelType w:val="hybridMultilevel"/>
     <w:tmpl w:val="1056F1A4"/>
@@ -8185,7 +8365,7 @@
       </w:rPr>
     </w:lvl>
   </w:abstractNum>
-  <w:abstractNum w:abstractNumId="31" w15:restartNumberingAfterBreak="0">
+  <w:abstractNum w:abstractNumId="32" w15:restartNumberingAfterBreak="0">
     <w:nsid w:val="710C1D4F"/>
     <w:multiLevelType w:val="hybridMultilevel"/>
     <w:tmpl w:val="0FF44AC2"/>
@@ -8298,7 +8478,7 @@
       </w:rPr>
     </w:lvl>
   </w:abstractNum>
-  <w:abstractNum w:abstractNumId="32" w15:restartNumberingAfterBreak="0">
+  <w:abstractNum w:abstractNumId="33" w15:restartNumberingAfterBreak="0">
     <w:nsid w:val="7CE77FEB"/>
     <w:multiLevelType w:val="hybridMultilevel"/>
     <w:tmpl w:val="6B541364"/>
@@ -8385,43 +8565,43 @@
     </w:lvl>
   </w:abstractNum>
   <w:num w:numId="1" w16cid:durableId="1888951940">
-    <w:abstractNumId w:val="31"/>
+    <w:abstractNumId w:val="32"/>
   </w:num>
   <w:num w:numId="2" w16cid:durableId="547911440">
-    <w:abstractNumId w:val="29"/>
+    <w:abstractNumId w:val="30"/>
   </w:num>
   <w:num w:numId="3" w16cid:durableId="384262658">
-    <w:abstractNumId w:val="12"/>
+    <w:abstractNumId w:val="13"/>
   </w:num>
   <w:num w:numId="4" w16cid:durableId="1994288751">
-    <w:abstractNumId w:val="23"/>
+    <w:abstractNumId w:val="24"/>
   </w:num>
   <w:num w:numId="5" w16cid:durableId="134807765">
     <w:abstractNumId w:val="0"/>
   </w:num>
   <w:num w:numId="6" w16cid:durableId="1629820381">
-    <w:abstractNumId w:val="30"/>
+    <w:abstractNumId w:val="31"/>
   </w:num>
   <w:num w:numId="7" w16cid:durableId="2046128016">
-    <w:abstractNumId w:val="18"/>
+    <w:abstractNumId w:val="19"/>
   </w:num>
   <w:num w:numId="8" w16cid:durableId="1189829207">
-    <w:abstractNumId w:val="22"/>
+    <w:abstractNumId w:val="23"/>
   </w:num>
   <w:num w:numId="9" w16cid:durableId="444890899">
-    <w:abstractNumId w:val="26"/>
+    <w:abstractNumId w:val="27"/>
   </w:num>
   <w:num w:numId="10" w16cid:durableId="1113287506">
-    <w:abstractNumId w:val="16"/>
+    <w:abstractNumId w:val="17"/>
   </w:num>
   <w:num w:numId="11" w16cid:durableId="417797923">
-    <w:abstractNumId w:val="15"/>
+    <w:abstractNumId w:val="16"/>
   </w:num>
   <w:num w:numId="12" w16cid:durableId="536506462">
     <w:abstractNumId w:val="3"/>
   </w:num>
   <w:num w:numId="13" w16cid:durableId="1384255809">
-    <w:abstractNumId w:val="8"/>
+    <w:abstractNumId w:val="9"/>
   </w:num>
   <w:num w:numId="14" w16cid:durableId="1008021556">
     <w:abstractNumId w:val="1"/>
@@ -8430,19 +8610,19 @@
     <w:abstractNumId w:val="2"/>
   </w:num>
   <w:num w:numId="16" w16cid:durableId="663163972">
-    <w:abstractNumId w:val="11"/>
+    <w:abstractNumId w:val="12"/>
   </w:num>
   <w:num w:numId="17" w16cid:durableId="1049305677">
-    <w:abstractNumId w:val="27"/>
+    <w:abstractNumId w:val="28"/>
   </w:num>
   <w:num w:numId="18" w16cid:durableId="1052002234">
-    <w:abstractNumId w:val="32"/>
+    <w:abstractNumId w:val="33"/>
   </w:num>
   <w:num w:numId="19" w16cid:durableId="1361667142">
-    <w:abstractNumId w:val="9"/>
+    <w:abstractNumId w:val="10"/>
   </w:num>
   <w:num w:numId="20" w16cid:durableId="2136561497">
-    <w:abstractNumId w:val="5"/>
+    <w:abstractNumId w:val="6"/>
     <w:lvlOverride w:ilvl="0">
       <w:lvl w:ilvl="0">
         <w:numFmt w:val="lowerLetter"/>
@@ -8452,7 +8632,7 @@
     </w:lvlOverride>
   </w:num>
   <w:num w:numId="21" w16cid:durableId="2136561497">
-    <w:abstractNumId w:val="5"/>
+    <w:abstractNumId w:val="6"/>
     <w:lvlOverride w:ilvl="0">
       <w:lvl w:ilvl="0">
         <w:numFmt w:val="lowerLetter"/>
@@ -8462,31 +8642,31 @@
     </w:lvlOverride>
   </w:num>
   <w:num w:numId="22" w16cid:durableId="527988543">
-    <w:abstractNumId w:val="4"/>
+    <w:abstractNumId w:val="5"/>
   </w:num>
   <w:num w:numId="23" w16cid:durableId="1236352448">
-    <w:abstractNumId w:val="14"/>
+    <w:abstractNumId w:val="15"/>
   </w:num>
   <w:num w:numId="24" w16cid:durableId="228613884">
-    <w:abstractNumId w:val="20"/>
+    <w:abstractNumId w:val="21"/>
   </w:num>
   <w:num w:numId="25" w16cid:durableId="523324869">
-    <w:abstractNumId w:val="17"/>
+    <w:abstractNumId w:val="18"/>
   </w:num>
   <w:num w:numId="26" w16cid:durableId="915478856">
-    <w:abstractNumId w:val="10"/>
+    <w:abstractNumId w:val="11"/>
   </w:num>
   <w:num w:numId="27" w16cid:durableId="373509836">
-    <w:abstractNumId w:val="6"/>
+    <w:abstractNumId w:val="7"/>
   </w:num>
   <w:num w:numId="28" w16cid:durableId="494877752">
-    <w:abstractNumId w:val="25"/>
+    <w:abstractNumId w:val="26"/>
   </w:num>
   <w:num w:numId="29" w16cid:durableId="1976714011">
-    <w:abstractNumId w:val="21"/>
+    <w:abstractNumId w:val="22"/>
   </w:num>
   <w:num w:numId="30" w16cid:durableId="1989819942">
-    <w:abstractNumId w:val="21"/>
+    <w:abstractNumId w:val="22"/>
     <w:lvlOverride w:ilvl="0">
       <w:lvl w:ilvl="0">
         <w:start w:val="1"/>
@@ -8588,17 +8768,11 @@
     </w:lvlOverride>
   </w:num>
   <w:num w:numId="31" w16cid:durableId="1083648984">
-    <w:abstractNumId w:val="21"/>
-    <w:lvlOverride w:ilvl="1">
-      <w:lvl w:ilvl="1">
-        <w:numFmt w:val="lowerLetter"/>
-        <w:lvlText w:val="%2."/>
-        <w:lvlJc w:val="left"/>
-      </w:lvl>
-    </w:lvlOverride>
+    <w:abstractNumId w:val="22"/>
+    <w:lvlOverride w:ilvl="0"/>
   </w:num>
   <w:num w:numId="32" w16cid:durableId="2086609601">
-    <w:abstractNumId w:val="21"/>
+    <w:abstractNumId w:val="22"/>
     <w:lvlOverride w:ilvl="0">
       <w:lvl w:ilvl="0">
         <w:start w:val="1"/>
@@ -8727,17 +8901,11 @@
     </w:lvlOverride>
   </w:num>
   <w:num w:numId="33" w16cid:durableId="1083648984">
-    <w:abstractNumId w:val="21"/>
-    <w:lvlOverride w:ilvl="2">
-      <w:lvl w:ilvl="2">
-        <w:numFmt w:val="lowerRoman"/>
-        <w:lvlText w:val="%3."/>
-        <w:lvlJc w:val="right"/>
-      </w:lvl>
-    </w:lvlOverride>
+    <w:abstractNumId w:val="22"/>
+    <w:lvlOverride w:ilvl="0"/>
   </w:num>
   <w:num w:numId="34" w16cid:durableId="1562252283">
-    <w:abstractNumId w:val="21"/>
+    <w:abstractNumId w:val="22"/>
     <w:lvlOverride w:ilvl="0">
       <w:lvl w:ilvl="0">
         <w:start w:val="1"/>
@@ -8859,27 +9027,15 @@
     </w:lvlOverride>
   </w:num>
   <w:num w:numId="35" w16cid:durableId="1083648984">
-    <w:abstractNumId w:val="21"/>
-    <w:lvlOverride w:ilvl="1">
-      <w:lvl w:ilvl="1">
-        <w:numFmt w:val="lowerLetter"/>
-        <w:lvlText w:val="%2."/>
-        <w:lvlJc w:val="left"/>
-      </w:lvl>
-    </w:lvlOverride>
+    <w:abstractNumId w:val="22"/>
+    <w:lvlOverride w:ilvl="0"/>
   </w:num>
   <w:num w:numId="36" w16cid:durableId="1083648984">
-    <w:abstractNumId w:val="21"/>
-    <w:lvlOverride w:ilvl="2">
-      <w:lvl w:ilvl="2">
-        <w:numFmt w:val="lowerRoman"/>
-        <w:lvlText w:val="%3."/>
-        <w:lvlJc w:val="right"/>
-      </w:lvl>
-    </w:lvlOverride>
+    <w:abstractNumId w:val="22"/>
+    <w:lvlOverride w:ilvl="0"/>
   </w:num>
   <w:num w:numId="37" w16cid:durableId="1145120457">
-    <w:abstractNumId w:val="21"/>
+    <w:abstractNumId w:val="22"/>
     <w:lvlOverride w:ilvl="0">
       <w:lvl w:ilvl="0">
         <w:start w:val="1"/>
@@ -8981,17 +9137,11 @@
     </w:lvlOverride>
   </w:num>
   <w:num w:numId="38" w16cid:durableId="1083648984">
-    <w:abstractNumId w:val="21"/>
-    <w:lvlOverride w:ilvl="2">
-      <w:lvl w:ilvl="2">
-        <w:numFmt w:val="lowerRoman"/>
-        <w:lvlText w:val="%3."/>
-        <w:lvlJc w:val="right"/>
-      </w:lvl>
-    </w:lvlOverride>
+    <w:abstractNumId w:val="22"/>
+    <w:lvlOverride w:ilvl="0"/>
   </w:num>
   <w:num w:numId="39" w16cid:durableId="256209439">
-    <w:abstractNumId w:val="19"/>
+    <w:abstractNumId w:val="20"/>
     <w:lvlOverride w:ilvl="0">
       <w:lvl w:ilvl="0">
         <w:numFmt w:val="decimal"/>
@@ -9001,46 +9151,31 @@
     </w:lvlOverride>
   </w:num>
   <w:num w:numId="40" w16cid:durableId="256209439">
-    <w:abstractNumId w:val="19"/>
-    <w:lvlOverride w:ilvl="1">
-      <w:lvl w:ilvl="1">
-        <w:numFmt w:val="lowerLetter"/>
-        <w:lvlText w:val="%2."/>
-        <w:lvlJc w:val="left"/>
-      </w:lvl>
-    </w:lvlOverride>
+    <w:abstractNumId w:val="20"/>
+    <w:lvlOverride w:ilvl="0"/>
   </w:num>
   <w:num w:numId="41" w16cid:durableId="256209439">
-    <w:abstractNumId w:val="19"/>
-    <w:lvlOverride w:ilvl="1">
-      <w:lvl w:ilvl="1">
-        <w:numFmt w:val="lowerLetter"/>
-        <w:lvlText w:val="%2."/>
-        <w:lvlJc w:val="left"/>
-      </w:lvl>
-    </w:lvlOverride>
+    <w:abstractNumId w:val="20"/>
+    <w:lvlOverride w:ilvl="0"/>
   </w:num>
   <w:num w:numId="42" w16cid:durableId="256209439">
-    <w:abstractNumId w:val="19"/>
-    <w:lvlOverride w:ilvl="1">
-      <w:lvl w:ilvl="1">
-        <w:numFmt w:val="lowerLetter"/>
-        <w:lvlText w:val="%2."/>
-        <w:lvlJc w:val="left"/>
-      </w:lvl>
-    </w:lvlOverride>
+    <w:abstractNumId w:val="20"/>
+    <w:lvlOverride w:ilvl="0"/>
   </w:num>
   <w:num w:numId="43" w16cid:durableId="1830553750">
-    <w:abstractNumId w:val="13"/>
+    <w:abstractNumId w:val="14"/>
   </w:num>
   <w:num w:numId="44" w16cid:durableId="779187083">
-    <w:abstractNumId w:val="28"/>
+    <w:abstractNumId w:val="29"/>
   </w:num>
   <w:num w:numId="45" w16cid:durableId="860239825">
-    <w:abstractNumId w:val="7"/>
+    <w:abstractNumId w:val="8"/>
   </w:num>
   <w:num w:numId="46" w16cid:durableId="1530601529">
-    <w:abstractNumId w:val="24"/>
+    <w:abstractNumId w:val="25"/>
+  </w:num>
+  <w:num w:numId="47" w16cid:durableId="567420240">
+    <w:abstractNumId w:val="4"/>
   </w:num>
 </w:numbering>
 </file>
@@ -9856,65 +9991,6 @@
   <w:docParts>
     <w:docPart>
       <w:docPartPr>
-        <w:name w:val="E92D3A119D07402F96BAD21682C6CC21"/>
-        <w:category>
-          <w:name w:val="Général"/>
-          <w:gallery w:val="placeholder"/>
-        </w:category>
-        <w:types>
-          <w:type w:val="bbPlcHdr"/>
-        </w:types>
-        <w:behaviors>
-          <w:behavior w:val="content"/>
-        </w:behaviors>
-        <w:guid w:val="{CC9C5DE7-FC33-4167-B02A-6D9021D0A1CC}"/>
-      </w:docPartPr>
-      <w:docPartBody>
-        <w:p>
-          <w:pPr>
-            <w:pStyle w:val="E92D3A119D07402F96BAD21682C6CC2113"/>
-          </w:pPr>
-          <w:r>
-            <w:rPr>
-              <w:rStyle w:val="Textedelespacerserv"/>
-              <w:rFonts w:ascii="Avenir95-Black" w:hAnsi="Avenir95-Black"/>
-            </w:rPr>
-            <w:t>Choisissez un élément.</w:t>
-          </w:r>
-        </w:p>
-      </w:docPartBody>
-    </w:docPart>
-    <w:docPart>
-      <w:docPartPr>
-        <w:name w:val="D9E094D791BE4AD8AB1FC90AD5F58328"/>
-        <w:category>
-          <w:name w:val="Général"/>
-          <w:gallery w:val="placeholder"/>
-        </w:category>
-        <w:types>
-          <w:type w:val="bbPlcHdr"/>
-        </w:types>
-        <w:behaviors>
-          <w:behavior w:val="content"/>
-        </w:behaviors>
-        <w:guid w:val="{CB92A304-59B6-4291-A0CD-F1776967E85B}"/>
-      </w:docPartPr>
-      <w:docPartBody>
-        <w:p>
-          <w:pPr>
-            <w:pStyle w:val="D9E094D791BE4AD8AB1FC90AD5F583284"/>
-          </w:pPr>
-          <w:r>
-            <w:rPr>
-              <w:rStyle w:val="Textedelespacerserv"/>
-            </w:rPr>
-            <w:t>Cliquez ici pour taper du texte.</w:t>
-          </w:r>
-        </w:p>
-      </w:docPartBody>
-    </w:docPart>
-    <w:docPart>
-      <w:docPartPr>
         <w:name w:val="3FF7BC0427C1462AB8647B31A481A984"/>
         <w:category>
           <w:name w:val="Général"/>
@@ -10043,13 +10119,6 @@
     <w:pitch w:val="variable"/>
     <w:sig w:usb0="00000003" w:usb1="00000000" w:usb2="00000000" w:usb3="00000000" w:csb0="00000001" w:csb1="00000000"/>
   </w:font>
-  <w:font w:name="Avenir95-Black">
-    <w:panose1 w:val="020B0604020202020204"/>
-    <w:charset w:val="00"/>
-    <w:family w:val="swiss"/>
-    <w:pitch w:val="variable"/>
-    <w:sig w:usb0="00000003" w:usb1="00000000" w:usb2="00000000" w:usb3="00000000" w:csb0="00000001" w:csb1="00000000"/>
-  </w:font>
   <w:font w:name="Avenir 85 Heavy">
     <w:panose1 w:val="020B0703020203020204"/>
     <w:charset w:val="00"/>
@@ -10102,6 +10171,7 @@
     <w:rsid w:val="00CF096F"/>
     <w:rsid w:val="00D26DDA"/>
     <w:rsid w:val="00D34E39"/>
+    <w:rsid w:val="00DF7C67"/>
     <w:rsid w:val="00E25F3E"/>
     <w:rsid w:val="00EC08D1"/>
     <w:rsid w:val="00F43686"/>

</xml_diff>

<commit_message>
adding the warming activity
</commit_message>
<xml_diff>
--- a/static/TD/day-02/02-Experimental-Protocol-ENSGSI.docx
+++ b/static/TD/day-02/02-Experimental-Protocol-ENSGSI.docx
@@ -179,7 +179,6 @@
         </w:rPr>
         <w:t xml:space="preserve">[2] Prénom </w:t>
       </w:r>
-      <w:proofErr w:type="gramStart"/>
       <w:r>
         <w:rPr>
           <w:rFonts w:ascii="Roboto Condensed" w:hAnsi="Roboto Condensed"/>
@@ -220,7 +219,6 @@
         </w:rPr>
         <w:t>:</w:t>
       </w:r>
-      <w:proofErr w:type="gramEnd"/>
       <w:r>
         <w:rPr>
           <w:rFonts w:ascii="Roboto Condensed" w:hAnsi="Roboto Condensed"/>
@@ -256,7 +254,6 @@
         </w:rPr>
         <w:t xml:space="preserve">[3] Prénom </w:t>
       </w:r>
-      <w:proofErr w:type="gramStart"/>
       <w:r>
         <w:rPr>
           <w:rFonts w:ascii="Roboto Condensed" w:hAnsi="Roboto Condensed"/>
@@ -287,7 +284,6 @@
         </w:rPr>
         <w:t>:</w:t>
       </w:r>
-      <w:proofErr w:type="gramEnd"/>
       <w:r>
         <w:rPr>
           <w:rFonts w:ascii="Roboto Condensed" w:hAnsi="Roboto Condensed"/>
@@ -635,7 +631,6 @@
             </w:rPr>
             <w:t>TD</w:t>
           </w:r>
-          <w:proofErr w:type="gramStart"/>
           <w:r>
             <w:rPr>
               <w:rFonts w:ascii="Roboto Condensed" w:hAnsi="Roboto Condensed"/>
@@ -654,7 +649,6 @@
             </w:rPr>
             <w:t>:</w:t>
           </w:r>
-          <w:proofErr w:type="gramEnd"/>
           <w:r>
             <w:rPr>
               <w:rFonts w:ascii="Roboto Condensed" w:hAnsi="Roboto Condensed"/>
@@ -671,19 +665,8 @@
               <w:sz w:val="36"/>
               <w:szCs w:val="28"/>
             </w:rPr>
-            <w:t xml:space="preserve">Protocole </w:t>
+            <w:t>Protocole Experimental</w:t>
           </w:r>
-          <w:proofErr w:type="spellStart"/>
-          <w:r>
-            <w:rPr>
-              <w:rFonts w:ascii="Roboto Condensed" w:hAnsi="Roboto Condensed"/>
-              <w:b/>
-              <w:sz w:val="36"/>
-              <w:szCs w:val="28"/>
-            </w:rPr>
-            <w:t>Experimental</w:t>
-          </w:r>
-          <w:proofErr w:type="spellEnd"/>
         </w:sdtContent>
       </w:sdt>
     </w:p>
@@ -743,86 +726,14 @@
         <w:t>un objectif, l’objet d’étude, l’hypothèse, le profil des participants à l’étude ainsi que le scénario et les instructions qui seront demandées aux participants.</w:t>
       </w:r>
       <w:r>
-        <w:t xml:space="preserve"> Le scénario doit donner des objectifs aux utilisateurs qui participent au test pour le mettre autant que possible dans une situation proche du réel. Les instructions s’expriment souvent comme </w:t>
-      </w:r>
-      <w:proofErr w:type="gramStart"/>
-      <w:r>
-        <w:t>ceci:</w:t>
-      </w:r>
-      <w:proofErr w:type="gramEnd"/>
-      <w:r>
-        <w:t xml:space="preserve"> </w:t>
+        <w:t xml:space="preserve"> Le scénario doit donner des objectifs aux utilisateurs qui participent au test pour le mettre autant que possible dans une situation proche du réel. Les instructions s’expriment souvent comme ceci: </w:t>
       </w:r>
       <w:r>
         <w:rPr>
           <w:i/>
           <w:iCs/>
         </w:rPr>
-        <w:t xml:space="preserve">“que </w:t>
-      </w:r>
-      <w:proofErr w:type="spellStart"/>
-      <w:r>
-        <w:rPr>
-          <w:i/>
-          <w:iCs/>
-        </w:rPr>
-        <w:t>feriez vous</w:t>
-      </w:r>
-      <w:proofErr w:type="spellEnd"/>
-      <w:r>
-        <w:rPr>
-          <w:i/>
-          <w:iCs/>
-        </w:rPr>
-        <w:t xml:space="preserve"> pour …”, “</w:t>
-      </w:r>
-      <w:proofErr w:type="spellStart"/>
-      <w:r>
-        <w:rPr>
-          <w:i/>
-          <w:iCs/>
-        </w:rPr>
-        <w:t>montrez moi</w:t>
-      </w:r>
-      <w:proofErr w:type="spellEnd"/>
-      <w:r>
-        <w:rPr>
-          <w:i/>
-          <w:iCs/>
-        </w:rPr>
-        <w:t xml:space="preserve"> comment </w:t>
-      </w:r>
-      <w:proofErr w:type="spellStart"/>
-      <w:r>
-        <w:rPr>
-          <w:i/>
-          <w:iCs/>
-        </w:rPr>
-        <w:t>feriez vous</w:t>
-      </w:r>
-      <w:proofErr w:type="spellEnd"/>
-      <w:r>
-        <w:rPr>
-          <w:i/>
-          <w:iCs/>
-        </w:rPr>
-        <w:t xml:space="preserve"> pour…” ou encore “si vous étiez seul, comment </w:t>
-      </w:r>
-      <w:proofErr w:type="spellStart"/>
-      <w:r>
-        <w:rPr>
-          <w:i/>
-          <w:iCs/>
-        </w:rPr>
-        <w:t>feriez vous</w:t>
-      </w:r>
-      <w:proofErr w:type="spellEnd"/>
-      <w:r>
-        <w:rPr>
-          <w:i/>
-          <w:iCs/>
-        </w:rPr>
-        <w:t xml:space="preserve"> pour …”.</w:t>
+        <w:t>“que feriez vous pour …”, “montrez moi comment feriez vous pour…” ou encore “si vous étiez seul, comment feriez vous pour …”.</w:t>
       </w:r>
       <w:r>
         <w:t xml:space="preserve"> </w:t>
@@ -986,15 +897,7 @@
         <w:jc w:val="both"/>
       </w:pPr>
       <w:r>
-        <w:t xml:space="preserve">Vous faites partie du département R&amp;D d’une entreprise. Celle-ci a créé une application web pour supporter le processus d’innovation et collecter les idées. Ils ont une version fonctionnelle de l’application. Ils aimeraient évaluer l’expérience utilisateur de l’outil et collecter des informations qualitatives pour améliorer l’expérience des versions futur de l’outil. En tant qu’UX </w:t>
-      </w:r>
-      <w:proofErr w:type="spellStart"/>
-      <w:r>
-        <w:t>researcher</w:t>
-      </w:r>
-      <w:proofErr w:type="spellEnd"/>
-      <w:r>
-        <w:t xml:space="preserve"> dans ce département R&amp;D, vous devez appliquer une démarche structurée de “test utilisateur” et basée sur des questionnaires standard pour collecter les données et proposer des pistes d’amélioration.</w:t>
+        <w:t>Vous faites partie du département R&amp;D d’une entreprise. Celle-ci a créé une application web pour supporter le processus d’innovation et collecter les idées. Ils ont une version fonctionnelle de l’application. Ils aimeraient évaluer l’expérience utilisateur de l’outil et collecter des informations qualitatives pour améliorer l’expérience des versions futur de l’outil. En tant qu’UX researcher dans ce département R&amp;D, vous devez appliquer une démarche structurée de “test utilisateur” et basée sur des questionnaires standard pour collecter les données et proposer des pistes d’amélioration.</w:t>
       </w:r>
     </w:p>
     <w:p>
@@ -1043,23 +946,13 @@
           <w:lang w:eastAsia="fr-FR"/>
         </w:rPr>
       </w:pPr>
-      <w:proofErr w:type="spellStart"/>
       <w:r>
         <w:rPr>
           <w:rFonts w:ascii="Helvetica Neue" w:eastAsia="Times New Roman" w:hAnsi="Helvetica Neue" w:cs="Times New Roman"/>
           <w:color w:val="000000"/>
           <w:lang w:eastAsia="fr-FR"/>
         </w:rPr>
-        <w:t>Completez</w:t>
-      </w:r>
-      <w:proofErr w:type="spellEnd"/>
-      <w:r>
-        <w:rPr>
-          <w:rFonts w:ascii="Helvetica Neue" w:eastAsia="Times New Roman" w:hAnsi="Helvetica Neue" w:cs="Times New Roman"/>
-          <w:color w:val="000000"/>
-          <w:lang w:eastAsia="fr-FR"/>
-        </w:rPr>
-        <w:t xml:space="preserve"> le tab</w:t>
+        <w:t>Completez le tab</w:t>
       </w:r>
       <w:r>
         <w:rPr>
@@ -1369,7 +1262,6 @@
               </w:rPr>
               <w:t xml:space="preserve">Par exemple : </w:t>
             </w:r>
-            <w:proofErr w:type="spellStart"/>
             <w:r>
               <w:rPr>
                 <w:rFonts w:ascii="Helvetica Neue" w:eastAsia="Times New Roman" w:hAnsi="Helvetica Neue" w:cs="Times New Roman"/>
@@ -1382,7 +1274,6 @@
               </w:rPr>
               <w:t>Innoflow</w:t>
             </w:r>
-            <w:proofErr w:type="spellEnd"/>
           </w:p>
         </w:tc>
         <w:tc>
@@ -1433,7 +1324,6 @@
                 <w:lang w:eastAsia="fr-FR"/>
               </w:rPr>
             </w:pPr>
-            <w:proofErr w:type="spellStart"/>
             <w:r>
               <w:rPr>
                 <w:rFonts w:ascii="Helvetica Neue" w:eastAsia="Times New Roman" w:hAnsi="Helvetica Neue" w:cs="Times New Roman"/>
@@ -1444,20 +1334,7 @@
                 <w:szCs w:val="18"/>
                 <w:lang w:eastAsia="fr-FR"/>
               </w:rPr>
-              <w:t>AttracdifF</w:t>
-            </w:r>
-            <w:proofErr w:type="spellEnd"/>
-            <w:r>
-              <w:rPr>
-                <w:rFonts w:ascii="Helvetica Neue" w:eastAsia="Times New Roman" w:hAnsi="Helvetica Neue" w:cs="Times New Roman"/>
-                <w:i/>
-                <w:iCs/>
-                <w:color w:val="A6A6A6" w:themeColor="background1" w:themeShade="A6"/>
-                <w:sz w:val="18"/>
-                <w:szCs w:val="18"/>
-                <w:lang w:eastAsia="fr-FR"/>
-              </w:rPr>
-              <w:t xml:space="preserve"> or UEQ</w:t>
+              <w:t>AttracdifF or UEQ</w:t>
             </w:r>
           </w:p>
         </w:tc>
@@ -2399,23 +2276,7 @@
           <w:rFonts w:eastAsia="Times New Roman"/>
           <w:lang w:eastAsia="fr-FR"/>
         </w:rPr>
-        <w:t xml:space="preserve">Partie </w:t>
-      </w:r>
-      <w:proofErr w:type="gramStart"/>
-      <w:r>
-        <w:rPr>
-          <w:rFonts w:eastAsia="Times New Roman"/>
-          <w:lang w:eastAsia="fr-FR"/>
-        </w:rPr>
-        <w:t>2:</w:t>
-      </w:r>
-      <w:proofErr w:type="gramEnd"/>
-      <w:r>
-        <w:rPr>
-          <w:rFonts w:eastAsia="Times New Roman"/>
-          <w:lang w:eastAsia="fr-FR"/>
-        </w:rPr>
-        <w:t xml:space="preserve"> Préparation du protocole - 60 min</w:t>
+        <w:t>Partie 2: Préparation du protocole - 60 min</w:t>
       </w:r>
     </w:p>
     <w:p>
@@ -2716,25 +2577,7 @@
           <w:color w:val="000000"/>
           <w:lang w:eastAsia="fr-FR"/>
         </w:rPr>
-        <w:t xml:space="preserve">Définition des types de donnés à récolter (e.g. texte, audio, </w:t>
-      </w:r>
-      <w:proofErr w:type="spellStart"/>
-      <w:r>
-        <w:rPr>
-          <w:rFonts w:eastAsia="Times New Roman" w:cs="Times New Roman"/>
-          <w:color w:val="000000"/>
-          <w:lang w:eastAsia="fr-FR"/>
-        </w:rPr>
-        <w:t>video</w:t>
-      </w:r>
-      <w:proofErr w:type="spellEnd"/>
-      <w:r>
-        <w:rPr>
-          <w:rFonts w:eastAsia="Times New Roman" w:cs="Times New Roman"/>
-          <w:color w:val="000000"/>
-          <w:lang w:eastAsia="fr-FR"/>
-        </w:rPr>
-        <w:t>)</w:t>
+        <w:t>Définition des types de donnés à récolter (e.g. texte, audio, video)</w:t>
       </w:r>
       <w:r>
         <w:rPr>
@@ -3135,7 +2978,23 @@
           <w:color w:val="000000"/>
           <w:lang w:eastAsia="fr-FR"/>
         </w:rPr>
-        <w:t xml:space="preserve"> de scénario d’usage</w:t>
+        <w:t xml:space="preserve"> </w:t>
+      </w:r>
+      <w:r>
+        <w:rPr>
+          <w:rFonts w:eastAsia="Times New Roman" w:cs="Times New Roman"/>
+          <w:color w:val="000000"/>
+          <w:lang w:eastAsia="fr-FR"/>
+        </w:rPr>
+        <w:t>à partir du</w:t>
+      </w:r>
+      <w:r>
+        <w:rPr>
+          <w:rFonts w:eastAsia="Times New Roman" w:cs="Times New Roman"/>
+          <w:color w:val="000000"/>
+          <w:lang w:eastAsia="fr-FR"/>
+        </w:rPr>
+        <w:t xml:space="preserve"> scénario d’usage</w:t>
       </w:r>
       <w:r>
         <w:rPr>
@@ -3217,54 +3076,8 @@
           <w:color w:val="000000"/>
           <w:lang w:eastAsia="fr-FR"/>
         </w:rPr>
-        <w:t xml:space="preserve">Préparer le support de passation du questionnaire (papier, google </w:t>
-      </w:r>
-      <w:proofErr w:type="spellStart"/>
-      <w:r>
-        <w:rPr>
-          <w:rFonts w:eastAsia="Times New Roman" w:cs="Times New Roman"/>
-          <w:color w:val="000000"/>
-          <w:lang w:eastAsia="fr-FR"/>
-        </w:rPr>
-        <w:t>forms</w:t>
-      </w:r>
-      <w:proofErr w:type="spellEnd"/>
-      <w:r>
-        <w:rPr>
-          <w:rFonts w:eastAsia="Times New Roman" w:cs="Times New Roman"/>
-          <w:color w:val="000000"/>
-          <w:lang w:eastAsia="fr-FR"/>
-        </w:rPr>
-        <w:t xml:space="preserve">, </w:t>
-      </w:r>
-      <w:proofErr w:type="spellStart"/>
-      <w:r>
-        <w:rPr>
-          <w:rFonts w:eastAsia="Times New Roman" w:cs="Times New Roman"/>
-          <w:color w:val="000000"/>
-          <w:lang w:eastAsia="fr-FR"/>
-        </w:rPr>
-        <w:t>etc</w:t>
-      </w:r>
-      <w:proofErr w:type="spellEnd"/>
-      <w:r>
-        <w:rPr>
-          <w:rFonts w:eastAsia="Times New Roman" w:cs="Times New Roman"/>
-          <w:color w:val="000000"/>
-          <w:lang w:eastAsia="fr-FR"/>
-        </w:rPr>
-        <w:t xml:space="preserve">). Le support </w:t>
-      </w:r>
-      <w:proofErr w:type="gramStart"/>
-      <w:r>
-        <w:rPr>
-          <w:rFonts w:eastAsia="Times New Roman" w:cs="Times New Roman"/>
-          <w:color w:val="000000"/>
-          <w:lang w:eastAsia="fr-FR"/>
-        </w:rPr>
-        <w:t>doit:</w:t>
-      </w:r>
-      <w:proofErr w:type="gramEnd"/>
+        <w:t>Préparer le support de passation du questionnaire (papier, google forms, etc). Le support doit:</w:t>
+      </w:r>
     </w:p>
     <w:p>
       <w:pPr>
@@ -3331,25 +3144,7 @@
           <w:color w:val="000000"/>
           <w:lang w:eastAsia="fr-FR"/>
         </w:rPr>
-        <w:t xml:space="preserve">Utilisez le questionnaire quantitatif donne dans le lien de </w:t>
-      </w:r>
-      <w:proofErr w:type="spellStart"/>
-      <w:r>
-        <w:rPr>
-          <w:rFonts w:ascii="Helvetica Neue" w:eastAsia="Times New Roman" w:hAnsi="Helvetica Neue" w:cs="Times New Roman"/>
-          <w:color w:val="000000"/>
-          <w:lang w:eastAsia="fr-FR"/>
-        </w:rPr>
-        <w:t>Shiny</w:t>
-      </w:r>
-      <w:proofErr w:type="spellEnd"/>
-      <w:r>
-        <w:rPr>
-          <w:rFonts w:ascii="Helvetica Neue" w:eastAsia="Times New Roman" w:hAnsi="Helvetica Neue" w:cs="Times New Roman"/>
-          <w:color w:val="000000"/>
-          <w:lang w:eastAsia="fr-FR"/>
-        </w:rPr>
-        <w:t xml:space="preserve"> du LF2L.</w:t>
+        <w:t>Utilisez le questionnaire quantitatif donne dans le lien de Shiny du LF2L.</w:t>
       </w:r>
     </w:p>
     <w:p>
@@ -3494,7 +3289,6 @@
         </w:rPr>
         <w:t xml:space="preserve">Partie </w:t>
       </w:r>
-      <w:proofErr w:type="gramStart"/>
       <w:r>
         <w:rPr>
           <w:rFonts w:eastAsia="Times New Roman"/>
@@ -3507,15 +3301,7 @@
           <w:rFonts w:eastAsia="Times New Roman"/>
           <w:lang w:eastAsia="fr-FR"/>
         </w:rPr>
-        <w:t>:</w:t>
-      </w:r>
-      <w:proofErr w:type="gramEnd"/>
-      <w:r>
-        <w:rPr>
-          <w:rFonts w:eastAsia="Times New Roman"/>
-          <w:lang w:eastAsia="fr-FR"/>
-        </w:rPr>
-        <w:t xml:space="preserve"> Préparation du protocole - 60 min</w:t>
+        <w:t>: Préparation du protocole - 60 min</w:t>
       </w:r>
     </w:p>
     <w:p>
@@ -4376,21 +4162,12 @@
         <w:sz w:val="16"/>
       </w:rPr>
     </w:pPr>
-    <w:proofErr w:type="gramStart"/>
     <w:r>
       <w:rPr>
         <w:rFonts w:ascii="Avenir45-Book" w:hAnsi="Avenir45-Book"/>
         <w:sz w:val="16"/>
       </w:rPr>
-      <w:t>page</w:t>
-    </w:r>
-    <w:proofErr w:type="gramEnd"/>
-    <w:r>
-      <w:rPr>
-        <w:rFonts w:ascii="Avenir45-Book" w:hAnsi="Avenir45-Book"/>
-        <w:sz w:val="16"/>
-      </w:rPr>
-      <w:t xml:space="preserve"> </w:t>
+      <w:t xml:space="preserve">page </w:t>
     </w:r>
     <w:r>
       <w:rPr>
@@ -10160,6 +9937,7 @@
   </w:compat>
   <w:rsids>
     <w:rsidRoot w:val="00EC08D1"/>
+    <w:rsid w:val="000E23C5"/>
     <w:rsid w:val="001D2B6E"/>
     <w:rsid w:val="002205F7"/>
     <w:rsid w:val="00236080"/>
@@ -10173,7 +9951,6 @@
     <w:rsid w:val="007F0DC2"/>
     <w:rsid w:val="007F1146"/>
     <w:rsid w:val="008A069C"/>
-    <w:rsid w:val="00A3473A"/>
     <w:rsid w:val="00AB2913"/>
     <w:rsid w:val="00C10EA3"/>
     <w:rsid w:val="00CF096F"/>

</xml_diff>

<commit_message>
adding the book ressource
</commit_message>
<xml_diff>
--- a/static/TD/day-02/02-Experimental-Protocol-ENSGSI.docx
+++ b/static/TD/day-02/02-Experimental-Protocol-ENSGSI.docx
@@ -371,7 +371,7 @@
           <w:sz w:val="24"/>
           <w:szCs w:val="20"/>
         </w:rPr>
-        <w:t>09</w:t>
+        <w:t>30</w:t>
       </w:r>
       <w:r>
         <w:rPr>
@@ -1043,16 +1043,14 @@
           <w:lang w:eastAsia="fr-FR"/>
         </w:rPr>
       </w:pPr>
-      <w:proofErr w:type="spellStart"/>
       <w:r>
         <w:rPr>
           <w:rFonts w:ascii="Helvetica Neue" w:eastAsia="Times New Roman" w:hAnsi="Helvetica Neue" w:cs="Times New Roman"/>
           <w:color w:val="000000"/>
           <w:lang w:eastAsia="fr-FR"/>
         </w:rPr>
-        <w:t>Completez</w:t>
-      </w:r>
-      <w:proofErr w:type="spellEnd"/>
+        <w:t>Complétez</w:t>
+      </w:r>
       <w:r>
         <w:rPr>
           <w:rFonts w:ascii="Helvetica Neue" w:eastAsia="Times New Roman" w:hAnsi="Helvetica Neue" w:cs="Times New Roman"/>
@@ -1514,7 +1512,37 @@
           <w:rFonts w:ascii="Helvetica Neue" w:hAnsi="Helvetica Neue"/>
           <w:color w:val="000000"/>
         </w:rPr>
-        <w:t>Faites une première familiarisation sur le site/application web à étudier, ainsi que les méthodes quantitatives à tester. Pour cela, regardez les documents et liens web support donnés dans le site Web.</w:t>
+        <w:t>Faites une première familiarisation sur le site/application web à étudier, ainsi que les méthodes quantitatives</w:t>
+      </w:r>
+      <w:r>
+        <w:rPr>
+          <w:rFonts w:ascii="Helvetica Neue" w:hAnsi="Helvetica Neue"/>
+          <w:color w:val="000000"/>
+        </w:rPr>
+        <w:t xml:space="preserve"> (</w:t>
+      </w:r>
+      <w:proofErr w:type="spellStart"/>
+      <w:r>
+        <w:rPr>
+          <w:rFonts w:ascii="Helvetica Neue" w:hAnsi="Helvetica Neue"/>
+          <w:color w:val="000000"/>
+        </w:rPr>
+        <w:t>Attrakdiff</w:t>
+      </w:r>
+      <w:proofErr w:type="spellEnd"/>
+      <w:r>
+        <w:rPr>
+          <w:rFonts w:ascii="Helvetica Neue" w:hAnsi="Helvetica Neue"/>
+          <w:color w:val="000000"/>
+        </w:rPr>
+        <w:t xml:space="preserve"> ou UEQ)</w:t>
+      </w:r>
+      <w:r>
+        <w:rPr>
+          <w:rFonts w:ascii="Helvetica Neue" w:hAnsi="Helvetica Neue"/>
+          <w:color w:val="000000"/>
+        </w:rPr>
+        <w:t xml:space="preserve"> à tester. Pour cela, regardez les documents et liens web support donnés dans le site Web.</w:t>
       </w:r>
     </w:p>
     <w:p>
@@ -10192,7 +10220,7 @@
     <w:charset w:val="00"/>
     <w:family w:val="modern"/>
     <w:pitch w:val="fixed"/>
-    <w:sig w:usb0="E0002EFF" w:usb1="C0007843" w:usb2="00000009" w:usb3="00000000" w:csb0="000001FF" w:csb1="00000000"/>
+    <w:sig w:usb0="E0002AFF" w:usb1="C0007843" w:usb2="00000009" w:usb3="00000000" w:csb0="000001FF" w:csb1="00000000"/>
   </w:font>
   <w:font w:name="Wingdings">
     <w:panose1 w:val="05000000000000000000"/>
@@ -10234,7 +10262,7 @@
     <w:charset w:val="00"/>
     <w:family w:val="swiss"/>
     <w:pitch w:val="variable"/>
-    <w:sig w:usb0="E0002EFF" w:usb1="C000785B" w:usb2="00000009" w:usb3="00000000" w:csb0="000001FF" w:csb1="00000000"/>
+    <w:sig w:usb0="E0002AFF" w:usb1="C0007843" w:usb2="00000009" w:usb3="00000000" w:csb0="000001FF" w:csb1="00000000"/>
   </w:font>
   <w:font w:name="Consolas">
     <w:panose1 w:val="020B0609020204030204"/>
@@ -10321,6 +10349,7 @@
     <w:rsid w:val="00DF7C67"/>
     <w:rsid w:val="00E25F3E"/>
     <w:rsid w:val="00EC08D1"/>
+    <w:rsid w:val="00ED2ACC"/>
     <w:rsid w:val="00F43686"/>
   </w:rsids>
   <m:mathPr>

</xml_diff>

<commit_message>
mise à jour td
</commit_message>
<xml_diff>
--- a/static/TD/day-02/02-Experimental-Protocol-ENSGSI.docx
+++ b/static/TD/day-02/02-Experimental-Protocol-ENSGSI.docx
@@ -673,7 +673,6 @@
             </w:rPr>
             <w:t xml:space="preserve">Protocole </w:t>
           </w:r>
-          <w:proofErr w:type="spellStart"/>
           <w:r>
             <w:rPr>
               <w:rFonts w:ascii="Roboto Condensed" w:hAnsi="Roboto Condensed"/>
@@ -681,9 +680,8 @@
               <w:sz w:val="36"/>
               <w:szCs w:val="28"/>
             </w:rPr>
-            <w:t>Experimental</w:t>
+            <w:t>Expérimental</w:t>
           </w:r>
-          <w:proofErr w:type="spellEnd"/>
         </w:sdtContent>
       </w:sdt>
     </w:p>
@@ -1478,18 +1476,6 @@
                 <w:lang w:eastAsia="fr-FR"/>
               </w:rPr>
             </w:pPr>
-            <w:r>
-              <w:rPr>
-                <w:rFonts w:ascii="Helvetica Neue" w:eastAsia="Times New Roman" w:hAnsi="Helvetica Neue" w:cs="Times New Roman"/>
-                <w:i/>
-                <w:iCs/>
-                <w:color w:val="A6A6A6" w:themeColor="background1" w:themeShade="A6"/>
-                <w:sz w:val="18"/>
-                <w:szCs w:val="18"/>
-                <w:lang w:eastAsia="fr-FR"/>
-              </w:rPr>
-              <w:t>https://shiny.lf2l.fr/ci15</w:t>
-            </w:r>
           </w:p>
         </w:tc>
       </w:tr>
@@ -2307,7 +2293,21 @@
           <w:rFonts w:eastAsia="Times New Roman"/>
           <w:lang w:eastAsia="fr-FR"/>
         </w:rPr>
-        <w:t xml:space="preserve"> Préparation du protocole - 60 min</w:t>
+        <w:t xml:space="preserve"> </w:t>
+      </w:r>
+      <w:r>
+        <w:rPr>
+          <w:rFonts w:eastAsia="Times New Roman"/>
+          <w:lang w:eastAsia="fr-FR"/>
+        </w:rPr>
+        <w:t>Planification</w:t>
+      </w:r>
+      <w:r>
+        <w:rPr>
+          <w:rFonts w:eastAsia="Times New Roman"/>
+          <w:lang w:eastAsia="fr-FR"/>
+        </w:rPr>
+        <w:t xml:space="preserve"> du protocole - 60 min</w:t>
       </w:r>
     </w:p>
     <w:p>
@@ -2370,7 +2370,23 @@
           <w:color w:val="000000"/>
           <w:lang w:eastAsia="fr-FR"/>
         </w:rPr>
-        <w:t>Établissement d’un Consentement éclairé (Voir exemple)</w:t>
+        <w:t xml:space="preserve">Établissement d’un </w:t>
+      </w:r>
+      <w:r>
+        <w:rPr>
+          <w:rFonts w:eastAsia="Times New Roman" w:cs="Times New Roman"/>
+          <w:color w:val="000000"/>
+          <w:lang w:eastAsia="fr-FR"/>
+        </w:rPr>
+        <w:t>c</w:t>
+      </w:r>
+      <w:r>
+        <w:rPr>
+          <w:rFonts w:eastAsia="Times New Roman" w:cs="Times New Roman"/>
+          <w:color w:val="000000"/>
+          <w:lang w:eastAsia="fr-FR"/>
+        </w:rPr>
+        <w:t>onsentement éclairé (Voir exemple)</w:t>
       </w:r>
     </w:p>
     <w:p>
@@ -3084,7 +3100,17 @@
           <w:color w:val="000000"/>
           <w:lang w:eastAsia="fr-FR"/>
         </w:rPr>
-        <w:t>Identifier le profil</w:t>
+        <w:t>i</w:t>
+      </w:r>
+      <w:r>
+        <w:rPr>
+          <w:rFonts w:ascii="Helvetica Neue" w:eastAsia="Times New Roman" w:hAnsi="Helvetica Neue" w:cs="Times New Roman"/>
+          <w:b/>
+          <w:bCs/>
+          <w:color w:val="000000"/>
+          <w:lang w:eastAsia="fr-FR"/>
+        </w:rPr>
+        <w:t>dentifier le profil</w:t>
       </w:r>
       <w:r>
         <w:rPr>
@@ -3174,7 +3200,15 @@
           <w:color w:val="000000"/>
           <w:lang w:eastAsia="fr-FR"/>
         </w:rPr>
-        <w:t xml:space="preserve"> le questionnaire quantitatif donne dans le lien de </w:t>
+        <w:t xml:space="preserve"> le questionnaire quantitatif</w:t>
+      </w:r>
+      <w:r>
+        <w:rPr>
+          <w:rFonts w:ascii="Helvetica Neue" w:eastAsia="Times New Roman" w:hAnsi="Helvetica Neue" w:cs="Times New Roman"/>
+          <w:color w:val="000000"/>
+          <w:lang w:eastAsia="fr-FR"/>
+        </w:rPr>
+        <w:t xml:space="preserve"> selon méthode (</w:t>
       </w:r>
       <w:proofErr w:type="spellStart"/>
       <w:r>
@@ -3183,7 +3217,7 @@
           <w:color w:val="000000"/>
           <w:lang w:eastAsia="fr-FR"/>
         </w:rPr>
-        <w:t>Shiny</w:t>
+        <w:t>AttrakDiff</w:t>
       </w:r>
       <w:proofErr w:type="spellEnd"/>
       <w:r>
@@ -3192,7 +3226,15 @@
           <w:color w:val="000000"/>
           <w:lang w:eastAsia="fr-FR"/>
         </w:rPr>
-        <w:t xml:space="preserve"> du LF2L.</w:t>
+        <w:t xml:space="preserve"> ou UEQ)</w:t>
+      </w:r>
+      <w:r>
+        <w:rPr>
+          <w:rFonts w:ascii="Helvetica Neue" w:eastAsia="Times New Roman" w:hAnsi="Helvetica Neue" w:cs="Times New Roman"/>
+          <w:color w:val="000000"/>
+          <w:lang w:eastAsia="fr-FR"/>
+        </w:rPr>
+        <w:t>.</w:t>
       </w:r>
     </w:p>
     <w:p>
@@ -3294,6 +3336,14 @@
         </w:rPr>
         <w:t>Modifiez si besoins le protocole pour éviter ces problèmes</w:t>
       </w:r>
+      <w:r>
+        <w:rPr>
+          <w:rFonts w:ascii="Helvetica Neue" w:eastAsia="Times New Roman" w:hAnsi="Helvetica Neue" w:cs="Times New Roman"/>
+          <w:color w:val="000000"/>
+          <w:lang w:eastAsia="fr-FR"/>
+        </w:rPr>
+        <w:t>.</w:t>
+      </w:r>
     </w:p>
     <w:p>
       <w:pPr>
@@ -3359,7 +3409,21 @@
           <w:rFonts w:eastAsia="Times New Roman"/>
           <w:lang w:eastAsia="fr-FR"/>
         </w:rPr>
-        <w:t xml:space="preserve"> Préparation du protocole - 60 min</w:t>
+        <w:t xml:space="preserve"> </w:t>
+      </w:r>
+      <w:r>
+        <w:rPr>
+          <w:rFonts w:eastAsia="Times New Roman"/>
+          <w:lang w:eastAsia="fr-FR"/>
+        </w:rPr>
+        <w:t xml:space="preserve">Passation </w:t>
+      </w:r>
+      <w:r>
+        <w:rPr>
+          <w:rFonts w:eastAsia="Times New Roman"/>
+          <w:lang w:eastAsia="fr-FR"/>
+        </w:rPr>
+        <w:t>du protocole - 60 min</w:t>
       </w:r>
     </w:p>
     <w:p>
@@ -3524,6 +3588,14 @@
           <w:lang w:val="fr-FR"/>
         </w:rPr>
         <w:t>Pour le rendu TD2 n’essayez pas d’expliquer les résultats seulement rendez de résultats bruts ou images simples, la séance suivante nous allons travailler l’exploitation et présentation des résultats plus en détail</w:t>
+      </w:r>
+      <w:r>
+        <w:rPr>
+          <w:sz w:val="22"/>
+          <w:szCs w:val="22"/>
+          <w:lang w:val="fr-FR"/>
+        </w:rPr>
+        <w:t>.</w:t>
       </w:r>
     </w:p>
     <w:p>
@@ -10094,6 +10166,7 @@
   </w:compat>
   <w:rsids>
     <w:rsidRoot w:val="00EC08D1"/>
+    <w:rsid w:val="000728A9"/>
     <w:rsid w:val="001A5A67"/>
     <w:rsid w:val="001D2B6E"/>
     <w:rsid w:val="002205F7"/>
@@ -10108,7 +10181,6 @@
     <w:rsid w:val="007F0DC2"/>
     <w:rsid w:val="007F1146"/>
     <w:rsid w:val="008A069C"/>
-    <w:rsid w:val="00987BB2"/>
     <w:rsid w:val="00AB2913"/>
     <w:rsid w:val="00C10EA3"/>
     <w:rsid w:val="00CF096F"/>

</xml_diff>